<commit_message>
ebal rot LOIS lab1 flowcharts redrawing
</commit_message>
<xml_diff>
--- a/4_sem/LOIS/lab1/LOIS_lab1_report.docx
+++ b/4_sem/LOIS/lab1/LOIS_lab1_report.docx
@@ -2561,7 +2561,7 @@
             <v:path o:extrusionok="f" gradientshapeok="t" o:connecttype="rect"/>
             <o:lock v:ext="edit" aspectratio="t"/>
           </v:shapetype>
-          <v:shape id="_x0000_i1050" type="#_x0000_t75" style="width:221.25pt;height:396pt">
+          <v:shape id="_x0000_i1025" type="#_x0000_t75" style="width:221.25pt;height:396pt">
             <v:imagedata r:id="rId8" o:title="main"/>
           </v:shape>
         </w:pict>
@@ -2650,95 +2650,133 @@
           <w:rFonts w:ascii="Times New Roman" w:eastAsia="Times New Roman" w:hAnsi="Times New Roman" w:cs="Times New Roman"/>
           <w:sz w:val="26"/>
           <w:szCs w:val="26"/>
-          <w:lang w:val="en-US"/>
-        </w:rPr>
-      </w:pPr>
-      <w:r>
-        <w:rPr>
-          <w:rFonts w:ascii="Times New Roman" w:eastAsia="Times New Roman" w:hAnsi="Times New Roman" w:cs="Times New Roman"/>
-          <w:noProof/>
-          <w:sz w:val="26"/>
-          <w:szCs w:val="26"/>
-          <w:lang w:val="ru-RU"/>
-        </w:rPr>
-        <w:pict w14:anchorId="1A3089F7">
-          <v:shape id="_x0000_i1059" type="#_x0000_t75" style="width:318.75pt;height:373.5pt">
+          <w:lang w:val="ru-RU"/>
+        </w:rPr>
+      </w:pPr>
+    </w:p>
+    <w:p>
+      <w:pPr>
+        <w:pStyle w:val="a3"/>
+        <w:spacing w:before="240" w:after="240"/>
+        <w:jc w:val="center"/>
+        <w:rPr>
+          <w:rFonts w:ascii="Times New Roman" w:eastAsia="Times New Roman" w:hAnsi="Times New Roman" w:cs="Times New Roman"/>
+          <w:sz w:val="26"/>
+          <w:szCs w:val="26"/>
+          <w:lang w:val="ru-RU"/>
+        </w:rPr>
+      </w:pPr>
+      <w:r>
+        <w:rPr>
+          <w:rFonts w:ascii="Times New Roman" w:eastAsia="Times New Roman" w:hAnsi="Times New Roman" w:cs="Times New Roman"/>
+          <w:sz w:val="26"/>
+          <w:szCs w:val="26"/>
+          <w:lang w:val="ru-RU"/>
+        </w:rPr>
+        <w:pict w14:anchorId="6C390367">
+          <v:shape id="_x0000_i1092" type="#_x0000_t75" style="width:455.25pt;height:350.25pt">
             <v:imagedata r:id="rId9" o:title="run"/>
           </v:shape>
         </w:pict>
       </w:r>
+      <w:r>
+        <w:rPr>
+          <w:rFonts w:ascii="Times New Roman" w:eastAsia="Times New Roman" w:hAnsi="Times New Roman" w:cs="Times New Roman"/>
+          <w:sz w:val="26"/>
+          <w:szCs w:val="26"/>
+          <w:lang w:val="ru-RU"/>
+        </w:rPr>
+        <w:br w:type="textWrapping" w:clear="all"/>
+      </w:r>
+      <w:r>
+        <w:rPr>
+          <w:rFonts w:ascii="Times New Roman" w:eastAsia="Times New Roman" w:hAnsi="Times New Roman" w:cs="Times New Roman"/>
+          <w:sz w:val="24"/>
+          <w:szCs w:val="24"/>
+          <w:lang w:val="ru-RU"/>
+        </w:rPr>
+        <w:t xml:space="preserve"> </w:t>
+      </w:r>
+      <w:r>
+        <w:rPr>
+          <w:rFonts w:ascii="Times New Roman" w:eastAsia="Times New Roman" w:hAnsi="Times New Roman" w:cs="Times New Roman"/>
+          <w:sz w:val="24"/>
+          <w:szCs w:val="24"/>
+        </w:rPr>
+        <w:t>Рис</w:t>
+      </w:r>
+      <w:r>
+        <w:rPr>
+          <w:rFonts w:ascii="Times New Roman" w:eastAsia="Times New Roman" w:hAnsi="Times New Roman" w:cs="Times New Roman"/>
+          <w:sz w:val="24"/>
+          <w:szCs w:val="24"/>
+          <w:lang w:val="ru-RU"/>
+        </w:rPr>
+        <w:t xml:space="preserve"> 2. </w:t>
+      </w:r>
+      <w:r>
+        <w:rPr>
+          <w:rFonts w:ascii="Times New Roman" w:eastAsia="Times New Roman" w:hAnsi="Times New Roman" w:cs="Times New Roman"/>
+          <w:sz w:val="24"/>
+          <w:szCs w:val="24"/>
+        </w:rPr>
+        <w:t>Функция</w:t>
+      </w:r>
+      <w:r>
+        <w:rPr>
+          <w:rFonts w:ascii="Times New Roman" w:eastAsia="Times New Roman" w:hAnsi="Times New Roman" w:cs="Times New Roman"/>
+          <w:sz w:val="24"/>
+          <w:szCs w:val="24"/>
+          <w:lang w:val="ru-RU"/>
+        </w:rPr>
+        <w:t xml:space="preserve"> </w:t>
+      </w:r>
+      <w:r>
+        <w:rPr>
+          <w:rFonts w:ascii="Times New Roman" w:eastAsia="Times New Roman" w:hAnsi="Times New Roman" w:cs="Times New Roman"/>
+          <w:sz w:val="24"/>
+          <w:szCs w:val="24"/>
+          <w:lang w:val="en-US"/>
+        </w:rPr>
+        <w:t>run</w:t>
+      </w:r>
+      <w:r>
+        <w:rPr>
+          <w:rFonts w:ascii="Times New Roman" w:eastAsia="Times New Roman" w:hAnsi="Times New Roman" w:cs="Times New Roman"/>
+          <w:sz w:val="24"/>
+          <w:szCs w:val="24"/>
+          <w:lang w:val="ru-RU"/>
+        </w:rPr>
+        <w:t>().</w:t>
+      </w:r>
     </w:p>
     <w:p>
       <w:pPr>
         <w:pStyle w:val="a3"/>
         <w:spacing w:before="240" w:after="240"/>
-        <w:rPr>
-          <w:rFonts w:ascii="Times New Roman" w:eastAsia="Times New Roman" w:hAnsi="Times New Roman" w:cs="Times New Roman"/>
-          <w:sz w:val="24"/>
-          <w:szCs w:val="24"/>
-          <w:lang w:val="ru-RU"/>
-        </w:rPr>
-      </w:pPr>
-      <w:r>
-        <w:rPr>
-          <w:rFonts w:ascii="Times New Roman" w:eastAsia="Times New Roman" w:hAnsi="Times New Roman" w:cs="Times New Roman"/>
-          <w:sz w:val="24"/>
-          <w:szCs w:val="24"/>
-          <w:lang w:val="ru-RU"/>
-        </w:rPr>
-        <w:t xml:space="preserve">                                                     </w:t>
-      </w:r>
-      <w:r>
-        <w:rPr>
-          <w:rFonts w:ascii="Times New Roman" w:eastAsia="Times New Roman" w:hAnsi="Times New Roman" w:cs="Times New Roman"/>
-          <w:sz w:val="24"/>
-          <w:szCs w:val="24"/>
-        </w:rPr>
-        <w:t>Рис</w:t>
-      </w:r>
-      <w:r>
-        <w:rPr>
-          <w:rFonts w:ascii="Times New Roman" w:eastAsia="Times New Roman" w:hAnsi="Times New Roman" w:cs="Times New Roman"/>
-          <w:sz w:val="24"/>
-          <w:szCs w:val="24"/>
-          <w:lang w:val="ru-RU"/>
-        </w:rPr>
-        <w:t xml:space="preserve"> 2. </w:t>
-      </w:r>
-      <w:r>
-        <w:rPr>
-          <w:rFonts w:ascii="Times New Roman" w:eastAsia="Times New Roman" w:hAnsi="Times New Roman" w:cs="Times New Roman"/>
-          <w:sz w:val="24"/>
-          <w:szCs w:val="24"/>
-        </w:rPr>
-        <w:t>Функция</w:t>
-      </w:r>
-      <w:r>
-        <w:rPr>
-          <w:rFonts w:ascii="Times New Roman" w:eastAsia="Times New Roman" w:hAnsi="Times New Roman" w:cs="Times New Roman"/>
-          <w:sz w:val="24"/>
-          <w:szCs w:val="24"/>
-          <w:lang w:val="ru-RU"/>
-        </w:rPr>
-        <w:t xml:space="preserve"> </w:t>
-      </w:r>
-      <w:r>
-        <w:rPr>
-          <w:rFonts w:ascii="Times New Roman" w:eastAsia="Times New Roman" w:hAnsi="Times New Roman" w:cs="Times New Roman"/>
-          <w:sz w:val="24"/>
-          <w:szCs w:val="24"/>
-          <w:lang w:val="en-US"/>
-        </w:rPr>
-        <w:t>run</w:t>
-      </w:r>
-      <w:r>
-        <w:rPr>
-          <w:rFonts w:ascii="Times New Roman" w:eastAsia="Times New Roman" w:hAnsi="Times New Roman" w:cs="Times New Roman"/>
-          <w:sz w:val="24"/>
-          <w:szCs w:val="24"/>
-          <w:lang w:val="ru-RU"/>
-        </w:rPr>
-        <w:t>().</w:t>
+        <w:ind w:left="1560"/>
+        <w:jc w:val="center"/>
+        <w:rPr>
+          <w:rFonts w:ascii="Times New Roman" w:eastAsia="Times New Roman" w:hAnsi="Times New Roman" w:cs="Times New Roman"/>
+          <w:sz w:val="26"/>
+          <w:szCs w:val="26"/>
+          <w:lang w:val="en-US"/>
+        </w:rPr>
+      </w:pPr>
+      <w:r>
+        <w:rPr>
+          <w:rFonts w:ascii="Times New Roman" w:eastAsia="Times New Roman" w:hAnsi="Times New Roman" w:cs="Times New Roman"/>
+          <w:noProof/>
+          <w:sz w:val="26"/>
+          <w:szCs w:val="26"/>
+          <w:lang w:val="ru-RU"/>
+        </w:rPr>
+        <w:lastRenderedPageBreak/>
+        <w:pict w14:anchorId="1987DBC0">
+          <v:shape id="_x0000_i1057" type="#_x0000_t75" style="width:450pt;height:415.5pt">
+            <v:imagedata r:id="rId10" o:title="LogicalExpression"/>
+          </v:shape>
+        </w:pict>
       </w:r>
     </w:p>
     <w:p>
@@ -2748,25 +2786,108 @@
         <w:jc w:val="center"/>
         <w:rPr>
           <w:rFonts w:ascii="Times New Roman" w:eastAsia="Times New Roman" w:hAnsi="Times New Roman" w:cs="Times New Roman"/>
-          <w:sz w:val="26"/>
-          <w:szCs w:val="26"/>
-          <w:lang w:val="en-US"/>
-        </w:rPr>
-      </w:pPr>
-      <w:r>
-        <w:rPr>
-          <w:rFonts w:ascii="Times New Roman" w:eastAsia="Times New Roman" w:hAnsi="Times New Roman" w:cs="Times New Roman"/>
-          <w:noProof/>
-          <w:sz w:val="26"/>
-          <w:szCs w:val="26"/>
-          <w:lang w:val="ru-RU"/>
-        </w:rPr>
-        <w:lastRenderedPageBreak/>
-        <w:pict w14:anchorId="31DC4A0B">
-          <v:shape id="_x0000_i1063" type="#_x0000_t75" style="width:333pt;height:422.25pt">
-            <v:imagedata r:id="rId10" o:title="LogicalExpression"/>
-          </v:shape>
-        </w:pict>
+          <w:sz w:val="24"/>
+          <w:szCs w:val="24"/>
+          <w:lang w:val="en-US"/>
+        </w:rPr>
+      </w:pPr>
+      <w:r>
+        <w:rPr>
+          <w:rFonts w:ascii="Times New Roman" w:eastAsia="Times New Roman" w:hAnsi="Times New Roman" w:cs="Times New Roman"/>
+          <w:sz w:val="24"/>
+          <w:szCs w:val="24"/>
+        </w:rPr>
+        <w:t>Рис</w:t>
+      </w:r>
+      <w:r>
+        <w:rPr>
+          <w:rFonts w:ascii="Times New Roman" w:eastAsia="Times New Roman" w:hAnsi="Times New Roman" w:cs="Times New Roman"/>
+          <w:sz w:val="24"/>
+          <w:szCs w:val="24"/>
+          <w:lang w:val="en-US"/>
+        </w:rPr>
+        <w:t xml:space="preserve"> 3. </w:t>
+      </w:r>
+      <w:r>
+        <w:rPr>
+          <w:rFonts w:ascii="Times New Roman" w:eastAsia="Times New Roman" w:hAnsi="Times New Roman" w:cs="Times New Roman"/>
+          <w:sz w:val="24"/>
+          <w:szCs w:val="24"/>
+          <w:lang w:val="ru-RU"/>
+        </w:rPr>
+        <w:t>Метод</w:t>
+      </w:r>
+      <w:r>
+        <w:rPr>
+          <w:rFonts w:ascii="Times New Roman" w:eastAsia="Times New Roman" w:hAnsi="Times New Roman" w:cs="Times New Roman"/>
+          <w:sz w:val="24"/>
+          <w:szCs w:val="24"/>
+          <w:lang w:val="en-US"/>
+        </w:rPr>
+        <w:t xml:space="preserve"> </w:t>
+      </w:r>
+      <w:r>
+        <w:rPr>
+          <w:rFonts w:ascii="Times New Roman" w:eastAsia="Times New Roman" w:hAnsi="Times New Roman" w:cs="Times New Roman"/>
+          <w:sz w:val="24"/>
+          <w:szCs w:val="24"/>
+          <w:lang w:val="en-US"/>
+        </w:rPr>
+        <w:t>LogicalExpression</w:t>
+      </w:r>
+      <w:r>
+        <w:rPr>
+          <w:rFonts w:ascii="Times New Roman" w:eastAsia="Times New Roman" w:hAnsi="Times New Roman" w:cs="Times New Roman"/>
+          <w:sz w:val="24"/>
+          <w:szCs w:val="24"/>
+          <w:lang w:val="en-US"/>
+        </w:rPr>
+        <w:t>()</w:t>
+      </w:r>
+      <w:r>
+        <w:rPr>
+          <w:rFonts w:ascii="Times New Roman" w:eastAsia="Times New Roman" w:hAnsi="Times New Roman" w:cs="Times New Roman"/>
+          <w:sz w:val="24"/>
+          <w:szCs w:val="24"/>
+          <w:lang w:val="en-US"/>
+        </w:rPr>
+        <w:t xml:space="preserve"> </w:t>
+      </w:r>
+      <w:r>
+        <w:rPr>
+          <w:rFonts w:ascii="Times New Roman" w:eastAsia="Times New Roman" w:hAnsi="Times New Roman" w:cs="Times New Roman"/>
+          <w:sz w:val="24"/>
+          <w:szCs w:val="24"/>
+          <w:lang w:val="ru-RU"/>
+        </w:rPr>
+        <w:t>класса</w:t>
+      </w:r>
+      <w:r>
+        <w:rPr>
+          <w:rFonts w:ascii="Times New Roman" w:eastAsia="Times New Roman" w:hAnsi="Times New Roman" w:cs="Times New Roman"/>
+          <w:sz w:val="24"/>
+          <w:szCs w:val="24"/>
+          <w:lang w:val="en-US"/>
+        </w:rPr>
+        <w:t xml:space="preserve"> </w:t>
+      </w:r>
+      <w:r>
+        <w:rPr>
+          <w:rFonts w:ascii="Times New Roman" w:eastAsia="Times New Roman" w:hAnsi="Times New Roman" w:cs="Times New Roman"/>
+          <w:sz w:val="24"/>
+          <w:szCs w:val="24"/>
+          <w:lang w:val="en-US"/>
+        </w:rPr>
+        <w:t>LogicalExpression</w:t>
+      </w:r>
+      <w:r>
+        <w:rPr>
+          <w:rFonts w:ascii="Times New Roman" w:eastAsia="Times New Roman" w:hAnsi="Times New Roman" w:cs="Times New Roman"/>
+          <w:sz w:val="24"/>
+          <w:szCs w:val="24"/>
+          <w:lang w:val="en-US"/>
+        </w:rPr>
+        <w:t>.</w:t>
       </w:r>
     </w:p>
     <w:p>
@@ -2781,104 +2902,6 @@
           <w:lang w:val="en-US"/>
         </w:rPr>
       </w:pPr>
-      <w:r>
-        <w:rPr>
-          <w:rFonts w:ascii="Times New Roman" w:eastAsia="Times New Roman" w:hAnsi="Times New Roman" w:cs="Times New Roman"/>
-          <w:sz w:val="24"/>
-          <w:szCs w:val="24"/>
-        </w:rPr>
-        <w:t>Рис</w:t>
-      </w:r>
-      <w:r>
-        <w:rPr>
-          <w:rFonts w:ascii="Times New Roman" w:eastAsia="Times New Roman" w:hAnsi="Times New Roman" w:cs="Times New Roman"/>
-          <w:sz w:val="24"/>
-          <w:szCs w:val="24"/>
-          <w:lang w:val="en-US"/>
-        </w:rPr>
-        <w:t xml:space="preserve"> 3. </w:t>
-      </w:r>
-      <w:r>
-        <w:rPr>
-          <w:rFonts w:ascii="Times New Roman" w:eastAsia="Times New Roman" w:hAnsi="Times New Roman" w:cs="Times New Roman"/>
-          <w:sz w:val="24"/>
-          <w:szCs w:val="24"/>
-          <w:lang w:val="ru-RU"/>
-        </w:rPr>
-        <w:t>Метод</w:t>
-      </w:r>
-      <w:r>
-        <w:rPr>
-          <w:rFonts w:ascii="Times New Roman" w:eastAsia="Times New Roman" w:hAnsi="Times New Roman" w:cs="Times New Roman"/>
-          <w:sz w:val="24"/>
-          <w:szCs w:val="24"/>
-          <w:lang w:val="en-US"/>
-        </w:rPr>
-        <w:t xml:space="preserve"> </w:t>
-      </w:r>
-      <w:r>
-        <w:rPr>
-          <w:rFonts w:ascii="Times New Roman" w:eastAsia="Times New Roman" w:hAnsi="Times New Roman" w:cs="Times New Roman"/>
-          <w:sz w:val="24"/>
-          <w:szCs w:val="24"/>
-          <w:lang w:val="en-US"/>
-        </w:rPr>
-        <w:t>LogicalExpression</w:t>
-      </w:r>
-      <w:r>
-        <w:rPr>
-          <w:rFonts w:ascii="Times New Roman" w:eastAsia="Times New Roman" w:hAnsi="Times New Roman" w:cs="Times New Roman"/>
-          <w:sz w:val="24"/>
-          <w:szCs w:val="24"/>
-          <w:lang w:val="en-US"/>
-        </w:rPr>
-        <w:t>()</w:t>
-      </w:r>
-      <w:r>
-        <w:rPr>
-          <w:rFonts w:ascii="Times New Roman" w:eastAsia="Times New Roman" w:hAnsi="Times New Roman" w:cs="Times New Roman"/>
-          <w:sz w:val="24"/>
-          <w:szCs w:val="24"/>
-          <w:lang w:val="en-US"/>
-        </w:rPr>
-        <w:t xml:space="preserve"> </w:t>
-      </w:r>
-      <w:r>
-        <w:rPr>
-          <w:rFonts w:ascii="Times New Roman" w:eastAsia="Times New Roman" w:hAnsi="Times New Roman" w:cs="Times New Roman"/>
-          <w:sz w:val="24"/>
-          <w:szCs w:val="24"/>
-          <w:lang w:val="ru-RU"/>
-        </w:rPr>
-        <w:t>класса</w:t>
-      </w:r>
-      <w:r>
-        <w:rPr>
-          <w:rFonts w:ascii="Times New Roman" w:eastAsia="Times New Roman" w:hAnsi="Times New Roman" w:cs="Times New Roman"/>
-          <w:sz w:val="24"/>
-          <w:szCs w:val="24"/>
-          <w:lang w:val="en-US"/>
-        </w:rPr>
-        <w:t xml:space="preserve"> </w:t>
-      </w:r>
-      <w:r>
-        <w:rPr>
-          <w:rFonts w:ascii="Times New Roman" w:eastAsia="Times New Roman" w:hAnsi="Times New Roman" w:cs="Times New Roman"/>
-          <w:sz w:val="24"/>
-          <w:szCs w:val="24"/>
-          <w:lang w:val="en-US"/>
-        </w:rPr>
-        <w:t>LogicalExpression</w:t>
-      </w:r>
-      <w:r>
-        <w:rPr>
-          <w:rFonts w:ascii="Times New Roman" w:eastAsia="Times New Roman" w:hAnsi="Times New Roman" w:cs="Times New Roman"/>
-          <w:sz w:val="24"/>
-          <w:szCs w:val="24"/>
-          <w:lang w:val="en-US"/>
-        </w:rPr>
-        <w:t>.</w:t>
-      </w:r>
     </w:p>
     <w:p>
       <w:pPr>
@@ -2892,26 +2915,13 @@
           <w:lang w:val="en-US"/>
         </w:rPr>
       </w:pPr>
-    </w:p>
-    <w:p>
-      <w:pPr>
-        <w:pStyle w:val="a3"/>
-        <w:spacing w:before="240" w:after="240"/>
-        <w:jc w:val="center"/>
-        <w:rPr>
-          <w:rFonts w:ascii="Times New Roman" w:eastAsia="Times New Roman" w:hAnsi="Times New Roman" w:cs="Times New Roman"/>
-          <w:sz w:val="24"/>
-          <w:szCs w:val="24"/>
-          <w:lang w:val="en-US"/>
-        </w:rPr>
-      </w:pPr>
       <w:r>
         <w:rPr>
           <w:noProof/>
           <w:lang w:val="ru-RU"/>
         </w:rPr>
         <w:pict w14:anchorId="77B96702">
-          <v:shape id="_x0000_i1069" type="#_x0000_t75" style="width:461.25pt;height:351.75pt">
+          <v:shape id="_x0000_i1028" type="#_x0000_t75" style="width:461.25pt;height:351.75pt">
             <v:imagedata r:id="rId11" o:title="expression_validation"/>
           </v:shape>
         </w:pict>
@@ -3061,8 +3071,8 @@
           <w:lang w:val="ru-RU"/>
         </w:rPr>
         <w:lastRenderedPageBreak/>
-        <w:pict w14:anchorId="0EE62519">
-          <v:shape id="_x0000_i1080" type="#_x0000_t75" style="width:523.5pt;height:807pt">
+        <w:pict w14:anchorId="1E1E2150">
+          <v:shape id="_x0000_i1103" type="#_x0000_t75" style="width:506.25pt;height:811.5pt">
             <v:imagedata r:id="rId12" o:title="form_syntax_tree"/>
           </v:shape>
         </w:pict>
@@ -3200,6 +3210,7 @@
           <w:lang w:val="en-US"/>
         </w:rPr>
       </w:pPr>
+      <w:bookmarkStart w:id="0" w:name="_GoBack"/>
       <w:r>
         <w:rPr>
           <w:rFonts w:ascii="Times New Roman" w:eastAsia="Times New Roman" w:hAnsi="Times New Roman" w:cs="Times New Roman"/>
@@ -3210,11 +3221,12 @@
         </w:rPr>
         <w:lastRenderedPageBreak/>
         <w:pict w14:anchorId="0A10E949">
-          <v:shape id="_x0000_i1095" type="#_x0000_t75" style="width:504.75pt;height:389.25pt">
+          <v:shape id="_x0000_i1030" type="#_x0000_t75" style="width:504.75pt;height:389.25pt">
             <v:imagedata r:id="rId13" o:title="form_indexes_and_values_dict"/>
           </v:shape>
         </w:pict>
       </w:r>
+      <w:bookmarkEnd w:id="0"/>
     </w:p>
     <w:p>
       <w:pPr>
@@ -3352,13 +3364,13 @@
       <w:r>
         <w:rPr>
           <w:rFonts w:ascii="Times New Roman" w:eastAsia="Times New Roman" w:hAnsi="Times New Roman" w:cs="Times New Roman"/>
-          <w:noProof/>
-          <w:sz w:val="24"/>
-          <w:szCs w:val="24"/>
-          <w:lang w:val="ru-RU"/>
-        </w:rPr>
-        <w:pict w14:anchorId="0D56D1D5">
-          <v:shape id="_x0000_i1103" type="#_x0000_t75" style="width:573.75pt;height:394.5pt">
+          <w:sz w:val="24"/>
+          <w:szCs w:val="24"/>
+          <w:lang w:val="en-US"/>
+        </w:rPr>
+        <w:lastRenderedPageBreak/>
+        <w:pict w14:anchorId="28ABD934">
+          <v:shape id="_x0000_i1107" type="#_x0000_t75" style="width:564pt;height:497.25pt">
             <v:imagedata r:id="rId14" o:title="evaluate"/>
           </v:shape>
         </w:pict>
@@ -3517,8 +3529,9 @@
           <w:szCs w:val="24"/>
           <w:lang w:val="ru-RU"/>
         </w:rPr>
+        <w:lastRenderedPageBreak/>
         <w:pict w14:anchorId="2CA8BBE6">
-          <v:shape id="_x0000_i1121" type="#_x0000_t75" style="width:441.75pt;height:420.75pt">
+          <v:shape id="_x0000_i1032" type="#_x0000_t75" style="width:441.75pt;height:420.75pt">
             <v:imagedata r:id="rId15" o:title="is_neutral"/>
           </v:shape>
         </w:pict>
@@ -3677,7 +3690,7 @@
           <w:lang w:val="ru-RU"/>
         </w:rPr>
         <w:pict w14:anchorId="7D9E2C8A">
-          <v:shape id="_x0000_i1123" type="#_x0000_t75" style="width:522.75pt;height:345.75pt">
+          <v:shape id="_x0000_i1033" type="#_x0000_t75" style="width:522.75pt;height:345.75pt">
             <v:imagedata r:id="rId16" o:title="amount_of_operands"/>
           </v:shape>
         </w:pict>
@@ -3836,7 +3849,7 @@
         </w:rPr>
         <w:lastRenderedPageBreak/>
         <w:pict w14:anchorId="38B4B811">
-          <v:shape id="_x0000_i1125" type="#_x0000_t75" style="width:372pt;height:299.25pt">
+          <v:shape id="_x0000_i1034" type="#_x0000_t75" style="width:372pt;height:299.25pt">
             <v:imagedata r:id="rId17" o:title="increment"/>
           </v:shape>
         </w:pict>
@@ -3984,7 +3997,7 @@
           <w:lang w:val="ru-RU"/>
         </w:rPr>
         <w:pict w14:anchorId="7AB54F10">
-          <v:shape id="_x0000_i1136" type="#_x0000_t75" style="width:332.25pt;height:152.25pt">
+          <v:shape id="_x0000_i1035" type="#_x0000_t75" style="width:332.25pt;height:152.25pt">
             <v:imagedata r:id="rId18" o:title="is_letter"/>
           </v:shape>
         </w:pict>
@@ -4126,7 +4139,7 @@
           <w:lang w:val="ru-RU"/>
         </w:rPr>
         <w:pict w14:anchorId="7CF8FD2E">
-          <v:shape id="_x0000_i1141" type="#_x0000_t75" style="width:359.25pt;height:294.75pt">
+          <v:shape id="_x0000_i1036" type="#_x0000_t75" style="width:359.25pt;height:294.75pt">
             <v:imagedata r:id="rId19" o:title="is_symbol"/>
           </v:shape>
         </w:pict>
@@ -4276,7 +4289,7 @@
         </w:rPr>
         <w:lastRenderedPageBreak/>
         <w:pict w14:anchorId="2CA761A3">
-          <v:shape id="_x0000_i1150" type="#_x0000_t75" style="width:381pt;height:183pt">
+          <v:shape id="_x0000_i1037" type="#_x0000_t75" style="width:381pt;height:183pt">
             <v:imagedata r:id="rId20" o:title="conjunction"/>
           </v:shape>
         </w:pict>
@@ -4425,7 +4438,7 @@
           <w:lang w:val="ru-RU"/>
         </w:rPr>
         <w:pict w14:anchorId="6A393870">
-          <v:shape id="_x0000_i1154" type="#_x0000_t75" style="width:384.75pt;height:187.5pt">
+          <v:shape id="_x0000_i1038" type="#_x0000_t75" style="width:384.75pt;height:187.5pt">
             <v:imagedata r:id="rId21" o:title="disjunction"/>
           </v:shape>
         </w:pict>
@@ -4574,7 +4587,7 @@
           <w:lang w:val="ru-RU"/>
         </w:rPr>
         <w:pict w14:anchorId="04FC55BD">
-          <v:shape id="_x0000_i1157" type="#_x0000_t75" style="width:384pt;height:184.5pt">
+          <v:shape id="_x0000_i1039" type="#_x0000_t75" style="width:384pt;height:184.5pt">
             <v:imagedata r:id="rId22" o:title="implication"/>
           </v:shape>
         </w:pict>
@@ -4723,7 +4736,7 @@
           <w:lang w:val="ru-RU"/>
         </w:rPr>
         <w:pict w14:anchorId="2F4ECD4A">
-          <v:shape id="_x0000_i1160" type="#_x0000_t75" style="width:390pt;height:188.25pt">
+          <v:shape id="_x0000_i1040" type="#_x0000_t75" style="width:390pt;height:188.25pt">
             <v:imagedata r:id="rId23" o:title="equivalence"/>
           </v:shape>
         </w:pict>
@@ -4873,7 +4886,7 @@
         </w:rPr>
         <w:lastRenderedPageBreak/>
         <w:pict w14:anchorId="01261FD5">
-          <v:shape id="_x0000_i1189" type="#_x0000_t75" style="width:345.75pt;height:171.75pt">
+          <v:shape id="_x0000_i1041" type="#_x0000_t75" style="width:345.75pt;height:171.75pt">
             <v:imagedata r:id="rId24" o:title="negation"/>
           </v:shape>
         </w:pict>
@@ -5022,7 +5035,7 @@
           <w:lang w:val="ru-RU"/>
         </w:rPr>
         <w:pict w14:anchorId="24A8CC96">
-          <v:shape id="_x0000_i1214" type="#_x0000_t75" style="width:260.25pt;height:279.75pt">
+          <v:shape id="_x0000_i1042" type="#_x0000_t75" style="width:260.25pt;height:279.75pt">
             <v:imagedata r:id="rId25" o:title="BinaryTree"/>
           </v:shape>
         </w:pict>
@@ -5187,7 +5200,7 @@
           <w:lang w:val="ru-RU"/>
         </w:rPr>
         <w:pict w14:anchorId="5BBDCF10">
-          <v:shape id="_x0000_i1218" type="#_x0000_t75" style="width:426pt;height:301.5pt">
+          <v:shape id="_x0000_i1043" type="#_x0000_t75" style="width:426pt;height:301.5pt">
             <v:imagedata r:id="rId26" o:title="BinaryTree(2)"/>
           </v:shape>
         </w:pict>
@@ -5371,7 +5384,7 @@
         </w:rPr>
         <w:lastRenderedPageBreak/>
         <w:pict w14:anchorId="183DF9FC">
-          <v:shape id="_x0000_i1222" type="#_x0000_t75" style="width:468pt;height:194.25pt">
+          <v:shape id="_x0000_i1044" type="#_x0000_t75" style="width:468pt;height:194.25pt">
             <v:imagedata r:id="rId27" o:title="insert_left"/>
           </v:shape>
         </w:pict>
@@ -5509,7 +5522,7 @@
           <w:lang w:val="ru-RU"/>
         </w:rPr>
         <w:pict w14:anchorId="51342B37">
-          <v:shape id="_x0000_i1226" type="#_x0000_t75" style="width:462pt;height:198pt">
+          <v:shape id="_x0000_i1045" type="#_x0000_t75" style="width:462pt;height:198pt">
             <v:imagedata r:id="rId28" o:title="insert_right"/>
           </v:shape>
         </w:pict>
@@ -5653,7 +5666,7 @@
           <w:lang w:val="ru-RU"/>
         </w:rPr>
         <w:pict w14:anchorId="2B3DDE3C">
-          <v:shape id="_x0000_i1232" type="#_x0000_t75" style="width:402.75pt;height:177pt">
+          <v:shape id="_x0000_i1046" type="#_x0000_t75" style="width:402.75pt;height:177pt">
             <v:imagedata r:id="rId29" o:title="is_constant"/>
           </v:shape>
         </w:pict>
@@ -5722,6 +5735,24 @@
           <w:szCs w:val="24"/>
           <w:lang w:val="en-US"/>
         </w:rPr>
+        <w:t xml:space="preserve"> is_constant</w:t>
+      </w:r>
+      <w:r>
+        <w:rPr>
+          <w:rFonts w:ascii="Times New Roman" w:eastAsia="Times New Roman" w:hAnsi="Times New Roman" w:cs="Times New Roman"/>
+          <w:sz w:val="24"/>
+          <w:szCs w:val="24"/>
+          <w:lang w:val="en-US"/>
+        </w:rPr>
+        <w:t>()</w:t>
+      </w:r>
+      <w:r>
+        <w:rPr>
+          <w:rFonts w:ascii="Times New Roman" w:eastAsia="Times New Roman" w:hAnsi="Times New Roman" w:cs="Times New Roman"/>
+          <w:sz w:val="24"/>
+          <w:szCs w:val="24"/>
+          <w:lang w:val="en-US"/>
+        </w:rPr>
         <w:t xml:space="preserve"> </w:t>
       </w:r>
       <w:r>
@@ -5729,9 +5760,139 @@
           <w:rFonts w:ascii="Times New Roman" w:eastAsia="Times New Roman" w:hAnsi="Times New Roman" w:cs="Times New Roman"/>
           <w:sz w:val="24"/>
           <w:szCs w:val="24"/>
-          <w:lang w:val="en-US"/>
-        </w:rPr>
-        <w:t>is</w:t>
+          <w:lang w:val="ru-RU"/>
+        </w:rPr>
+        <w:t>класса</w:t>
+      </w:r>
+      <w:r>
+        <w:rPr>
+          <w:rFonts w:ascii="Times New Roman" w:eastAsia="Times New Roman" w:hAnsi="Times New Roman" w:cs="Times New Roman"/>
+          <w:sz w:val="24"/>
+          <w:szCs w:val="24"/>
+          <w:lang w:val="en-US"/>
+        </w:rPr>
+        <w:t xml:space="preserve"> </w:t>
+      </w:r>
+      <w:r>
+        <w:rPr>
+          <w:rFonts w:ascii="Times New Roman" w:eastAsia="Times New Roman" w:hAnsi="Times New Roman" w:cs="Times New Roman"/>
+          <w:sz w:val="24"/>
+          <w:szCs w:val="24"/>
+          <w:lang w:val="en-US"/>
+        </w:rPr>
+        <w:t>LogicalExpression</w:t>
+      </w:r>
+      <w:r>
+        <w:rPr>
+          <w:rFonts w:ascii="Times New Roman" w:eastAsia="Times New Roman" w:hAnsi="Times New Roman" w:cs="Times New Roman"/>
+          <w:sz w:val="24"/>
+          <w:szCs w:val="24"/>
+          <w:lang w:val="en-US"/>
+        </w:rPr>
+        <w:t>.</w:t>
+      </w:r>
+    </w:p>
+    <w:p>
+      <w:pPr>
+        <w:pStyle w:val="a3"/>
+        <w:spacing w:before="240" w:after="240"/>
+        <w:jc w:val="center"/>
+        <w:rPr>
+          <w:rFonts w:ascii="Times New Roman" w:eastAsia="Times New Roman" w:hAnsi="Times New Roman" w:cs="Times New Roman"/>
+          <w:sz w:val="24"/>
+          <w:szCs w:val="24"/>
+          <w:lang w:val="en-US"/>
+        </w:rPr>
+      </w:pPr>
+      <w:r>
+        <w:rPr>
+          <w:rFonts w:ascii="Times New Roman" w:eastAsia="Times New Roman" w:hAnsi="Times New Roman" w:cs="Times New Roman"/>
+          <w:noProof/>
+          <w:sz w:val="24"/>
+          <w:szCs w:val="24"/>
+          <w:lang w:val="ru-RU"/>
+        </w:rPr>
+        <w:lastRenderedPageBreak/>
+        <w:pict w14:anchorId="28B7E069">
+          <v:shape id="_x0000_i1101" type="#_x0000_t75" style="width:472.5pt;height:585.75pt">
+            <v:imagedata r:id="rId30" o:title="inital_validation"/>
+          </v:shape>
+        </w:pict>
+      </w:r>
+    </w:p>
+    <w:p>
+      <w:pPr>
+        <w:pStyle w:val="a3"/>
+        <w:spacing w:before="240" w:after="240"/>
+        <w:jc w:val="center"/>
+        <w:rPr>
+          <w:rFonts w:ascii="Times New Roman" w:eastAsia="Times New Roman" w:hAnsi="Times New Roman" w:cs="Times New Roman"/>
+          <w:sz w:val="24"/>
+          <w:szCs w:val="24"/>
+          <w:lang w:val="en-US"/>
+        </w:rPr>
+      </w:pPr>
+      <w:r>
+        <w:rPr>
+          <w:rFonts w:ascii="Times New Roman" w:eastAsia="Times New Roman" w:hAnsi="Times New Roman" w:cs="Times New Roman"/>
+          <w:sz w:val="24"/>
+          <w:szCs w:val="24"/>
+        </w:rPr>
+        <w:t>Рис</w:t>
+      </w:r>
+      <w:r>
+        <w:rPr>
+          <w:rFonts w:ascii="Times New Roman" w:eastAsia="Times New Roman" w:hAnsi="Times New Roman" w:cs="Times New Roman"/>
+          <w:sz w:val="24"/>
+          <w:szCs w:val="24"/>
+          <w:lang w:val="en-US"/>
+        </w:rPr>
+        <w:t xml:space="preserve"> </w:t>
+      </w:r>
+      <w:r>
+        <w:rPr>
+          <w:rFonts w:ascii="Times New Roman" w:eastAsia="Times New Roman" w:hAnsi="Times New Roman" w:cs="Times New Roman"/>
+          <w:sz w:val="24"/>
+          <w:szCs w:val="24"/>
+          <w:lang w:val="en-US"/>
+        </w:rPr>
+        <w:t>22</w:t>
+      </w:r>
+      <w:r>
+        <w:rPr>
+          <w:rFonts w:ascii="Times New Roman" w:eastAsia="Times New Roman" w:hAnsi="Times New Roman" w:cs="Times New Roman"/>
+          <w:sz w:val="24"/>
+          <w:szCs w:val="24"/>
+          <w:lang w:val="en-US"/>
+        </w:rPr>
+        <w:t xml:space="preserve">. </w:t>
+      </w:r>
+      <w:r>
+        <w:rPr>
+          <w:rFonts w:ascii="Times New Roman" w:eastAsia="Times New Roman" w:hAnsi="Times New Roman" w:cs="Times New Roman"/>
+          <w:sz w:val="24"/>
+          <w:szCs w:val="24"/>
+          <w:lang w:val="ru-RU"/>
+        </w:rPr>
+        <w:t>Метод</w:t>
+      </w:r>
+      <w:r>
+        <w:rPr>
+          <w:rFonts w:ascii="Times New Roman" w:eastAsia="Times New Roman" w:hAnsi="Times New Roman" w:cs="Times New Roman"/>
+          <w:sz w:val="24"/>
+          <w:szCs w:val="24"/>
+          <w:lang w:val="en-US"/>
+        </w:rPr>
+        <w:t xml:space="preserve"> </w:t>
+      </w:r>
+      <w:r>
+        <w:rPr>
+          <w:rFonts w:ascii="Times New Roman" w:eastAsia="Times New Roman" w:hAnsi="Times New Roman" w:cs="Times New Roman"/>
+          <w:sz w:val="24"/>
+          <w:szCs w:val="24"/>
+          <w:lang w:val="en-US"/>
+        </w:rPr>
+        <w:t>inital</w:t>
       </w:r>
       <w:r>
         <w:rPr>
@@ -5749,7 +5910,7 @@
           <w:szCs w:val="24"/>
           <w:lang w:val="en-US"/>
         </w:rPr>
-        <w:t>constant</w:t>
+        <w:t>validation</w:t>
       </w:r>
       <w:r>
         <w:rPr>
@@ -5804,6 +5965,28 @@
           <w:lang w:val="en-US"/>
         </w:rPr>
         <w:t>.</w:t>
+      </w:r>
+    </w:p>
+    <w:p>
+      <w:pPr>
+        <w:pStyle w:val="a3"/>
+        <w:spacing w:before="240" w:after="240"/>
+        <w:jc w:val="center"/>
+        <w:rPr>
+          <w:rFonts w:ascii="Times New Roman" w:eastAsia="Times New Roman" w:hAnsi="Times New Roman" w:cs="Times New Roman"/>
+          <w:sz w:val="24"/>
+          <w:szCs w:val="24"/>
+          <w:lang w:val="en-US"/>
+        </w:rPr>
+      </w:pPr>
+      <w:r>
+        <w:rPr>
+          <w:rFonts w:ascii="Times New Roman" w:eastAsia="Times New Roman" w:hAnsi="Times New Roman" w:cs="Times New Roman"/>
+          <w:sz w:val="24"/>
+          <w:szCs w:val="24"/>
+          <w:lang w:val="en-US"/>
+        </w:rPr>
+        <w:t xml:space="preserve"> </w:t>
       </w:r>
     </w:p>
     <w:p>
@@ -6225,212 +6408,6 @@
             <wp:extent cx="2619741" cy="333422"/>
             <wp:effectExtent l="0" t="0" r="0" b="9525"/>
             <wp:docPr id="1" name="Рисунок 1"/>
-            <wp:cNvGraphicFramePr>
-              <a:graphicFrameLocks xmlns:a="http://schemas.openxmlformats.org/drawingml/2006/main" noChangeAspect="1"/>
-            </wp:cNvGraphicFramePr>
-            <a:graphic xmlns:a="http://schemas.openxmlformats.org/drawingml/2006/main">
-              <a:graphicData uri="http://schemas.openxmlformats.org/drawingml/2006/picture">
-                <pic:pic xmlns:pic="http://schemas.openxmlformats.org/drawingml/2006/picture">
-                  <pic:nvPicPr>
-                    <pic:cNvPr id="1" name=""/>
-                    <pic:cNvPicPr/>
-                  </pic:nvPicPr>
-                  <pic:blipFill>
-                    <a:blip r:embed="rId30"/>
-                    <a:stretch>
-                      <a:fillRect/>
-                    </a:stretch>
-                  </pic:blipFill>
-                  <pic:spPr>
-                    <a:xfrm>
-                      <a:off x="0" y="0"/>
-                      <a:ext cx="2619741" cy="333422"/>
-                    </a:xfrm>
-                    <a:prstGeom prst="rect">
-                      <a:avLst/>
-                    </a:prstGeom>
-                  </pic:spPr>
-                </pic:pic>
-              </a:graphicData>
-            </a:graphic>
-          </wp:inline>
-        </w:drawing>
-      </w:r>
-    </w:p>
-    <w:p>
-      <w:pPr>
-        <w:pStyle w:val="a3"/>
-        <w:spacing w:before="240" w:after="240"/>
-        <w:jc w:val="center"/>
-        <w:rPr>
-          <w:rFonts w:ascii="Times New Roman" w:eastAsia="Times New Roman" w:hAnsi="Times New Roman" w:cs="Times New Roman"/>
-          <w:sz w:val="24"/>
-          <w:szCs w:val="24"/>
-          <w:lang w:val="ru-RU"/>
-        </w:rPr>
-      </w:pPr>
-      <w:r>
-        <w:rPr>
-          <w:rFonts w:ascii="Times New Roman" w:eastAsia="Times New Roman" w:hAnsi="Times New Roman" w:cs="Times New Roman"/>
-          <w:sz w:val="24"/>
-          <w:szCs w:val="24"/>
-        </w:rPr>
-        <w:t>Рис</w:t>
-      </w:r>
-      <w:r>
-        <w:rPr>
-          <w:rFonts w:ascii="Times New Roman" w:eastAsia="Times New Roman" w:hAnsi="Times New Roman" w:cs="Times New Roman"/>
-          <w:sz w:val="24"/>
-          <w:szCs w:val="24"/>
-          <w:lang w:val="ru-RU"/>
-        </w:rPr>
-        <w:t xml:space="preserve"> </w:t>
-      </w:r>
-      <w:r>
-        <w:rPr>
-          <w:rFonts w:ascii="Times New Roman" w:eastAsia="Times New Roman" w:hAnsi="Times New Roman" w:cs="Times New Roman"/>
-          <w:sz w:val="24"/>
-          <w:szCs w:val="24"/>
-          <w:lang w:val="ru-RU"/>
-        </w:rPr>
-        <w:t>2</w:t>
-      </w:r>
-      <w:r>
-        <w:rPr>
-          <w:rFonts w:ascii="Times New Roman" w:eastAsia="Times New Roman" w:hAnsi="Times New Roman" w:cs="Times New Roman"/>
-          <w:sz w:val="24"/>
-          <w:szCs w:val="24"/>
-          <w:lang w:val="ru-RU"/>
-        </w:rPr>
-        <w:t>3</w:t>
-      </w:r>
-      <w:r>
-        <w:rPr>
-          <w:rFonts w:ascii="Times New Roman" w:eastAsia="Times New Roman" w:hAnsi="Times New Roman" w:cs="Times New Roman"/>
-          <w:sz w:val="24"/>
-          <w:szCs w:val="24"/>
-          <w:lang w:val="ru-RU"/>
-        </w:rPr>
-        <w:t>.</w:t>
-      </w:r>
-      <w:r>
-        <w:rPr>
-          <w:rFonts w:ascii="Times New Roman" w:eastAsia="Times New Roman" w:hAnsi="Times New Roman" w:cs="Times New Roman"/>
-          <w:sz w:val="24"/>
-          <w:szCs w:val="24"/>
-          <w:lang w:val="ru-RU"/>
-        </w:rPr>
-        <w:t xml:space="preserve"> </w:t>
-      </w:r>
-      <w:r>
-        <w:rPr>
-          <w:rFonts w:ascii="Times New Roman" w:eastAsia="Times New Roman" w:hAnsi="Times New Roman" w:cs="Times New Roman"/>
-          <w:sz w:val="24"/>
-          <w:szCs w:val="24"/>
-          <w:lang w:val="ru-RU"/>
-        </w:rPr>
-        <w:t>Ввод формулы</w:t>
-      </w:r>
-      <w:r>
-        <w:rPr>
-          <w:rFonts w:ascii="Times New Roman" w:eastAsia="Times New Roman" w:hAnsi="Times New Roman" w:cs="Times New Roman"/>
-          <w:sz w:val="24"/>
-          <w:szCs w:val="24"/>
-          <w:lang w:val="ru-RU"/>
-        </w:rPr>
-        <w:t>.</w:t>
-      </w:r>
-    </w:p>
-    <w:p>
-      <w:pPr>
-        <w:spacing w:line="240" w:lineRule="auto"/>
-        <w:ind w:left="708"/>
-        <w:jc w:val="both"/>
-        <w:rPr>
-          <w:rFonts w:ascii="Times New Roman" w:eastAsia="Times New Roman" w:hAnsi="Times New Roman" w:cs="Times New Roman"/>
-          <w:color w:val="000000"/>
-          <w:sz w:val="28"/>
-          <w:szCs w:val="28"/>
-          <w:lang w:val="ru-RU"/>
-        </w:rPr>
-      </w:pPr>
-      <w:r>
-        <w:rPr>
-          <w:rFonts w:ascii="Times New Roman" w:eastAsia="Times New Roman" w:hAnsi="Times New Roman" w:cs="Times New Roman"/>
-          <w:color w:val="000000"/>
-          <w:sz w:val="28"/>
-          <w:szCs w:val="28"/>
-          <w:lang w:val="ru-RU"/>
-        </w:rPr>
-        <w:t xml:space="preserve">Если пользователь ввел некорректную формулу, то </w:t>
-      </w:r>
-      <w:r>
-        <w:rPr>
-          <w:rFonts w:ascii="Times New Roman" w:eastAsia="Times New Roman" w:hAnsi="Times New Roman" w:cs="Times New Roman"/>
-          <w:color w:val="000000"/>
-          <w:sz w:val="28"/>
-          <w:szCs w:val="28"/>
-          <w:lang w:val="ru-RU"/>
-        </w:rPr>
-        <w:t xml:space="preserve">программа выведет </w:t>
-      </w:r>
-      <w:r>
-        <w:rPr>
-          <w:rFonts w:ascii="Times New Roman" w:eastAsia="Times New Roman" w:hAnsi="Times New Roman" w:cs="Times New Roman"/>
-          <w:color w:val="000000"/>
-          <w:sz w:val="28"/>
-          <w:szCs w:val="28"/>
-          <w:lang w:val="ru-RU"/>
-        </w:rPr>
-        <w:t>соо</w:t>
-      </w:r>
-      <w:r>
-        <w:rPr>
-          <w:rFonts w:ascii="Times New Roman" w:eastAsia="Times New Roman" w:hAnsi="Times New Roman" w:cs="Times New Roman"/>
-          <w:color w:val="000000"/>
-          <w:sz w:val="28"/>
-          <w:szCs w:val="28"/>
-          <w:lang w:val="ru-RU"/>
-        </w:rPr>
-        <w:t>бщение об ошибке, после чего спросит у пользователя, желает ли он продолжить работу</w:t>
-      </w:r>
-      <w:r>
-        <w:rPr>
-          <w:rFonts w:ascii="Times New Roman" w:eastAsia="Times New Roman" w:hAnsi="Times New Roman" w:cs="Times New Roman"/>
-          <w:color w:val="000000"/>
-          <w:sz w:val="28"/>
-          <w:szCs w:val="28"/>
-          <w:lang w:val="ru-RU"/>
-        </w:rPr>
-        <w:t>:</w:t>
-      </w:r>
-    </w:p>
-    <w:p>
-      <w:pPr>
-        <w:spacing w:line="240" w:lineRule="auto"/>
-        <w:ind w:firstLine="720"/>
-        <w:jc w:val="center"/>
-        <w:rPr>
-          <w:rFonts w:ascii="Times New Roman" w:eastAsia="Times New Roman" w:hAnsi="Times New Roman" w:cs="Times New Roman"/>
-          <w:color w:val="000000"/>
-          <w:sz w:val="28"/>
-          <w:szCs w:val="28"/>
-        </w:rPr>
-      </w:pPr>
-      <w:r>
-        <w:rPr>
-          <w:rFonts w:ascii="Times New Roman" w:eastAsia="Times New Roman" w:hAnsi="Times New Roman" w:cs="Times New Roman"/>
-          <w:noProof/>
-          <w:color w:val="000000"/>
-          <w:sz w:val="28"/>
-          <w:szCs w:val="28"/>
-          <w:lang w:val="ru-RU"/>
-        </w:rPr>
-        <w:drawing>
-          <wp:inline distT="0" distB="0" distL="0" distR="0" wp14:anchorId="065CCB15" wp14:editId="30E7A931">
-            <wp:extent cx="5887272" cy="495369"/>
-            <wp:effectExtent l="0" t="0" r="0" b="0"/>
-            <wp:docPr id="28" name="Рисунок 28"/>
             <wp:cNvGraphicFramePr>
               <a:graphicFrameLocks xmlns:a="http://schemas.openxmlformats.org/drawingml/2006/main" noChangeAspect="1"/>
             </wp:cNvGraphicFramePr>
@@ -6450,7 +6427,7 @@
                   <pic:spPr>
                     <a:xfrm>
                       <a:off x="0" y="0"/>
-                      <a:ext cx="5887272" cy="495369"/>
+                      <a:ext cx="2619741" cy="333422"/>
                     </a:xfrm>
                     <a:prstGeom prst="rect">
                       <a:avLst/>
@@ -6506,27 +6483,9 @@
           <w:rFonts w:ascii="Times New Roman" w:eastAsia="Times New Roman" w:hAnsi="Times New Roman" w:cs="Times New Roman"/>
           <w:sz w:val="24"/>
           <w:szCs w:val="24"/>
-          <w:lang w:val="en-US"/>
-        </w:rPr>
-        <w:t>4</w:t>
-      </w:r>
-      <w:r>
-        <w:rPr>
-          <w:rFonts w:ascii="Times New Roman" w:eastAsia="Times New Roman" w:hAnsi="Times New Roman" w:cs="Times New Roman"/>
-          <w:sz w:val="24"/>
-          <w:szCs w:val="24"/>
-          <w:lang w:val="ru-RU"/>
-        </w:rPr>
-        <w:t xml:space="preserve">. </w:t>
-      </w:r>
-      <w:r>
-        <w:rPr>
-          <w:rFonts w:ascii="Times New Roman" w:eastAsia="Times New Roman" w:hAnsi="Times New Roman" w:cs="Times New Roman"/>
-          <w:sz w:val="24"/>
-          <w:szCs w:val="24"/>
-          <w:lang w:val="ru-RU"/>
-        </w:rPr>
-        <w:t>Вывод сообщения об ошибке</w:t>
+          <w:lang w:val="ru-RU"/>
+        </w:rPr>
+        <w:t>3</w:t>
       </w:r>
       <w:r>
         <w:rPr>
@@ -6537,32 +6496,124 @@
         </w:rPr>
         <w:t>.</w:t>
       </w:r>
-    </w:p>
-    <w:p>
-      <w:pPr>
-        <w:pStyle w:val="a3"/>
-        <w:spacing w:before="240" w:after="240"/>
+      <w:r>
+        <w:rPr>
+          <w:rFonts w:ascii="Times New Roman" w:eastAsia="Times New Roman" w:hAnsi="Times New Roman" w:cs="Times New Roman"/>
+          <w:sz w:val="24"/>
+          <w:szCs w:val="24"/>
+          <w:lang w:val="ru-RU"/>
+        </w:rPr>
+        <w:t xml:space="preserve"> </w:t>
+      </w:r>
+      <w:r>
+        <w:rPr>
+          <w:rFonts w:ascii="Times New Roman" w:eastAsia="Times New Roman" w:hAnsi="Times New Roman" w:cs="Times New Roman"/>
+          <w:sz w:val="24"/>
+          <w:szCs w:val="24"/>
+          <w:lang w:val="ru-RU"/>
+        </w:rPr>
+        <w:t>Ввод формулы</w:t>
+      </w:r>
+      <w:r>
+        <w:rPr>
+          <w:rFonts w:ascii="Times New Roman" w:eastAsia="Times New Roman" w:hAnsi="Times New Roman" w:cs="Times New Roman"/>
+          <w:sz w:val="24"/>
+          <w:szCs w:val="24"/>
+          <w:lang w:val="ru-RU"/>
+        </w:rPr>
+        <w:t>.</w:t>
+      </w:r>
+    </w:p>
+    <w:p>
+      <w:pPr>
+        <w:spacing w:line="240" w:lineRule="auto"/>
+        <w:ind w:left="708"/>
+        <w:jc w:val="both"/>
+        <w:rPr>
+          <w:rFonts w:ascii="Times New Roman" w:eastAsia="Times New Roman" w:hAnsi="Times New Roman" w:cs="Times New Roman"/>
+          <w:color w:val="000000"/>
+          <w:sz w:val="28"/>
+          <w:szCs w:val="28"/>
+          <w:lang w:val="ru-RU"/>
+        </w:rPr>
+      </w:pPr>
+      <w:r>
+        <w:rPr>
+          <w:rFonts w:ascii="Times New Roman" w:eastAsia="Times New Roman" w:hAnsi="Times New Roman" w:cs="Times New Roman"/>
+          <w:color w:val="000000"/>
+          <w:sz w:val="28"/>
+          <w:szCs w:val="28"/>
+          <w:lang w:val="ru-RU"/>
+        </w:rPr>
+        <w:t xml:space="preserve">Если пользователь ввел некорректную формулу, то </w:t>
+      </w:r>
+      <w:r>
+        <w:rPr>
+          <w:rFonts w:ascii="Times New Roman" w:eastAsia="Times New Roman" w:hAnsi="Times New Roman" w:cs="Times New Roman"/>
+          <w:color w:val="000000"/>
+          <w:sz w:val="28"/>
+          <w:szCs w:val="28"/>
+          <w:lang w:val="ru-RU"/>
+        </w:rPr>
+        <w:t xml:space="preserve">программа выведет </w:t>
+      </w:r>
+      <w:r>
+        <w:rPr>
+          <w:rFonts w:ascii="Times New Roman" w:eastAsia="Times New Roman" w:hAnsi="Times New Roman" w:cs="Times New Roman"/>
+          <w:color w:val="000000"/>
+          <w:sz w:val="28"/>
+          <w:szCs w:val="28"/>
+          <w:lang w:val="ru-RU"/>
+        </w:rPr>
+        <w:t>соо</w:t>
+      </w:r>
+      <w:r>
+        <w:rPr>
+          <w:rFonts w:ascii="Times New Roman" w:eastAsia="Times New Roman" w:hAnsi="Times New Roman" w:cs="Times New Roman"/>
+          <w:color w:val="000000"/>
+          <w:sz w:val="28"/>
+          <w:szCs w:val="28"/>
+          <w:lang w:val="ru-RU"/>
+        </w:rPr>
+        <w:t>бщение об ошибке, после чего спросит у пользователя, желает ли он продолжить работу</w:t>
+      </w:r>
+      <w:r>
+        <w:rPr>
+          <w:rFonts w:ascii="Times New Roman" w:eastAsia="Times New Roman" w:hAnsi="Times New Roman" w:cs="Times New Roman"/>
+          <w:color w:val="000000"/>
+          <w:sz w:val="28"/>
+          <w:szCs w:val="28"/>
+          <w:lang w:val="ru-RU"/>
+        </w:rPr>
+        <w:t>:</w:t>
+      </w:r>
+    </w:p>
+    <w:p>
+      <w:pPr>
+        <w:spacing w:line="240" w:lineRule="auto"/>
+        <w:ind w:firstLine="720"/>
         <w:jc w:val="center"/>
         <w:rPr>
           <w:rFonts w:ascii="Times New Roman" w:eastAsia="Times New Roman" w:hAnsi="Times New Roman" w:cs="Times New Roman"/>
-          <w:sz w:val="24"/>
-          <w:szCs w:val="24"/>
-          <w:lang w:val="ru-RU"/>
+          <w:color w:val="000000"/>
+          <w:sz w:val="28"/>
+          <w:szCs w:val="28"/>
         </w:rPr>
       </w:pPr>
       <w:r>
         <w:rPr>
           <w:rFonts w:ascii="Times New Roman" w:eastAsia="Times New Roman" w:hAnsi="Times New Roman" w:cs="Times New Roman"/>
           <w:noProof/>
-          <w:sz w:val="24"/>
-          <w:szCs w:val="24"/>
+          <w:color w:val="000000"/>
+          <w:sz w:val="28"/>
+          <w:szCs w:val="28"/>
           <w:lang w:val="ru-RU"/>
         </w:rPr>
         <w:drawing>
-          <wp:inline distT="0" distB="0" distL="0" distR="0" wp14:anchorId="245A649A" wp14:editId="3AD22816">
-            <wp:extent cx="2105319" cy="285790"/>
+          <wp:inline distT="0" distB="0" distL="0" distR="0" wp14:anchorId="065CCB15" wp14:editId="30E7A931">
+            <wp:extent cx="5887272" cy="495369"/>
             <wp:effectExtent l="0" t="0" r="0" b="0"/>
-            <wp:docPr id="29" name="Рисунок 29"/>
+            <wp:docPr id="28" name="Рисунок 28"/>
             <wp:cNvGraphicFramePr>
               <a:graphicFrameLocks xmlns:a="http://schemas.openxmlformats.org/drawingml/2006/main" noChangeAspect="1"/>
             </wp:cNvGraphicFramePr>
@@ -6582,7 +6633,7 @@
                   <pic:spPr>
                     <a:xfrm>
                       <a:off x="0" y="0"/>
-                      <a:ext cx="2105319" cy="285790"/>
+                      <a:ext cx="5887272" cy="495369"/>
                     </a:xfrm>
                     <a:prstGeom prst="rect">
                       <a:avLst/>
@@ -6638,18 +6689,36 @@
           <w:rFonts w:ascii="Times New Roman" w:eastAsia="Times New Roman" w:hAnsi="Times New Roman" w:cs="Times New Roman"/>
           <w:sz w:val="24"/>
           <w:szCs w:val="24"/>
-          <w:lang w:val="en-US"/>
-        </w:rPr>
-        <w:t>5</w:t>
-      </w:r>
-      <w:r>
-        <w:rPr>
-          <w:rFonts w:ascii="Times New Roman" w:eastAsia="Times New Roman" w:hAnsi="Times New Roman" w:cs="Times New Roman"/>
-          <w:sz w:val="24"/>
-          <w:szCs w:val="24"/>
-          <w:lang w:val="ru-RU"/>
-        </w:rPr>
-        <w:t>. Предложение продолжить.</w:t>
+          <w:lang w:val="ru-RU"/>
+        </w:rPr>
+        <w:t>4</w:t>
+      </w:r>
+      <w:r>
+        <w:rPr>
+          <w:rFonts w:ascii="Times New Roman" w:eastAsia="Times New Roman" w:hAnsi="Times New Roman" w:cs="Times New Roman"/>
+          <w:sz w:val="24"/>
+          <w:szCs w:val="24"/>
+          <w:lang w:val="ru-RU"/>
+        </w:rPr>
+        <w:t xml:space="preserve">. </w:t>
+      </w:r>
+      <w:r>
+        <w:rPr>
+          <w:rFonts w:ascii="Times New Roman" w:eastAsia="Times New Roman" w:hAnsi="Times New Roman" w:cs="Times New Roman"/>
+          <w:sz w:val="24"/>
+          <w:szCs w:val="24"/>
+          <w:lang w:val="ru-RU"/>
+        </w:rPr>
+        <w:t>Вывод сообщения об ошибке</w:t>
+      </w:r>
+      <w:r>
+        <w:rPr>
+          <w:rFonts w:ascii="Times New Roman" w:eastAsia="Times New Roman" w:hAnsi="Times New Roman" w:cs="Times New Roman"/>
+          <w:sz w:val="24"/>
+          <w:szCs w:val="24"/>
+          <w:lang w:val="ru-RU"/>
+        </w:rPr>
+        <w:t>.</w:t>
       </w:r>
     </w:p>
     <w:p>
@@ -6664,117 +6733,19 @@
           <w:lang w:val="ru-RU"/>
         </w:rPr>
       </w:pPr>
-    </w:p>
-    <w:p>
-      <w:pPr>
-        <w:pStyle w:val="a3"/>
-        <w:spacing w:before="240" w:after="240"/>
-        <w:rPr>
-          <w:rFonts w:ascii="Times New Roman" w:eastAsia="Times New Roman" w:hAnsi="Times New Roman" w:cs="Times New Roman"/>
-          <w:color w:val="000000"/>
-          <w:sz w:val="28"/>
-          <w:szCs w:val="28"/>
-          <w:lang w:val="ru-RU"/>
-        </w:rPr>
-      </w:pPr>
-      <w:r>
-        <w:rPr>
-          <w:rFonts w:ascii="Times New Roman" w:eastAsia="Times New Roman" w:hAnsi="Times New Roman" w:cs="Times New Roman"/>
-          <w:color w:val="000000"/>
-          <w:sz w:val="28"/>
-          <w:szCs w:val="28"/>
-          <w:lang w:val="ru-RU"/>
-        </w:rPr>
-        <w:t xml:space="preserve">Если пользователь ввел корректную формулу, то программа выведет сообщение, является ли логическая формула </w:t>
-      </w:r>
-      <w:r>
-        <w:rPr>
-          <w:rFonts w:ascii="Times New Roman" w:eastAsia="Times New Roman" w:hAnsi="Times New Roman" w:cs="Times New Roman"/>
-          <w:color w:val="000000"/>
-          <w:sz w:val="28"/>
-          <w:szCs w:val="28"/>
-          <w:lang w:val="ru-RU"/>
-        </w:rPr>
-        <w:t>нейтральной</w:t>
-      </w:r>
-      <w:r>
-        <w:rPr>
-          <w:rFonts w:ascii="Times New Roman" w:eastAsia="Times New Roman" w:hAnsi="Times New Roman" w:cs="Times New Roman"/>
-          <w:color w:val="000000"/>
-          <w:sz w:val="28"/>
-          <w:szCs w:val="28"/>
-          <w:lang w:val="ru-RU"/>
-        </w:rPr>
-        <w:t xml:space="preserve"> или нет</w:t>
-      </w:r>
-      <w:r>
-        <w:rPr>
-          <w:rFonts w:ascii="Times New Roman" w:eastAsia="Times New Roman" w:hAnsi="Times New Roman" w:cs="Times New Roman"/>
-          <w:color w:val="000000"/>
-          <w:sz w:val="28"/>
-          <w:szCs w:val="28"/>
-          <w:lang w:val="ru-RU"/>
-        </w:rPr>
-        <w:t xml:space="preserve">, </w:t>
-      </w:r>
-      <w:r>
-        <w:rPr>
-          <w:rFonts w:ascii="Times New Roman" w:eastAsia="Times New Roman" w:hAnsi="Times New Roman" w:cs="Times New Roman"/>
-          <w:color w:val="000000"/>
-          <w:sz w:val="28"/>
-          <w:szCs w:val="28"/>
-          <w:lang w:val="ru-RU"/>
-        </w:rPr>
-        <w:t xml:space="preserve">после которого </w:t>
-      </w:r>
-      <w:r>
-        <w:rPr>
-          <w:rFonts w:ascii="Times New Roman" w:eastAsia="Times New Roman" w:hAnsi="Times New Roman" w:cs="Times New Roman"/>
-          <w:color w:val="000000"/>
-          <w:sz w:val="28"/>
-          <w:szCs w:val="28"/>
-          <w:lang w:val="ru-RU"/>
-        </w:rPr>
-        <w:t>спросит желает ли пользователь продолжить работу</w:t>
-      </w:r>
-      <w:r>
-        <w:rPr>
-          <w:rFonts w:ascii="Times New Roman" w:eastAsia="Times New Roman" w:hAnsi="Times New Roman" w:cs="Times New Roman"/>
-          <w:color w:val="000000"/>
-          <w:sz w:val="28"/>
-          <w:szCs w:val="28"/>
-          <w:lang w:val="ru-RU"/>
-        </w:rPr>
-        <w:t>:</w:t>
-      </w:r>
-    </w:p>
-    <w:p>
-      <w:pPr>
-        <w:spacing w:line="240" w:lineRule="auto"/>
-        <w:ind w:firstLine="720"/>
-        <w:jc w:val="center"/>
-        <w:rPr>
-          <w:rFonts w:ascii="Times New Roman" w:eastAsia="Times New Roman" w:hAnsi="Times New Roman" w:cs="Times New Roman"/>
-          <w:color w:val="000000"/>
-          <w:sz w:val="28"/>
-          <w:szCs w:val="28"/>
-          <w:lang w:val="ru-RU"/>
-        </w:rPr>
-      </w:pPr>
       <w:r>
         <w:rPr>
           <w:rFonts w:ascii="Times New Roman" w:eastAsia="Times New Roman" w:hAnsi="Times New Roman" w:cs="Times New Roman"/>
           <w:noProof/>
-          <w:color w:val="000000"/>
-          <w:sz w:val="28"/>
-          <w:szCs w:val="28"/>
+          <w:sz w:val="24"/>
+          <w:szCs w:val="24"/>
           <w:lang w:val="ru-RU"/>
         </w:rPr>
         <w:drawing>
-          <wp:inline distT="0" distB="0" distL="0" distR="0" wp14:anchorId="6F65BAAA" wp14:editId="2CB7104F">
-            <wp:extent cx="2800741" cy="714475"/>
-            <wp:effectExtent l="0" t="0" r="0" b="9525"/>
-            <wp:docPr id="37" name="Рисунок 37"/>
+          <wp:inline distT="0" distB="0" distL="0" distR="0" wp14:anchorId="245A649A" wp14:editId="3AD22816">
+            <wp:extent cx="2105319" cy="285790"/>
+            <wp:effectExtent l="0" t="0" r="0" b="0"/>
+            <wp:docPr id="29" name="Рисунок 29"/>
             <wp:cNvGraphicFramePr>
               <a:graphicFrameLocks xmlns:a="http://schemas.openxmlformats.org/drawingml/2006/main" noChangeAspect="1"/>
             </wp:cNvGraphicFramePr>
@@ -6794,7 +6765,7 @@
                   <pic:spPr>
                     <a:xfrm>
                       <a:off x="0" y="0"/>
-                      <a:ext cx="2800741" cy="714475"/>
+                      <a:ext cx="2105319" cy="285790"/>
                     </a:xfrm>
                     <a:prstGeom prst="rect">
                       <a:avLst/>
@@ -6852,27 +6823,27 @@
           <w:szCs w:val="24"/>
           <w:lang w:val="en-US"/>
         </w:rPr>
-        <w:t>6</w:t>
-      </w:r>
-      <w:r>
-        <w:rPr>
-          <w:rFonts w:ascii="Times New Roman" w:eastAsia="Times New Roman" w:hAnsi="Times New Roman" w:cs="Times New Roman"/>
-          <w:sz w:val="24"/>
-          <w:szCs w:val="24"/>
-          <w:lang w:val="ru-RU"/>
-        </w:rPr>
-        <w:t>. Вывод сообщения результата проверки.</w:t>
+        <w:t>5</w:t>
+      </w:r>
+      <w:r>
+        <w:rPr>
+          <w:rFonts w:ascii="Times New Roman" w:eastAsia="Times New Roman" w:hAnsi="Times New Roman" w:cs="Times New Roman"/>
+          <w:sz w:val="24"/>
+          <w:szCs w:val="24"/>
+          <w:lang w:val="ru-RU"/>
+        </w:rPr>
+        <w:t>. Предложение продолжить.</w:t>
       </w:r>
     </w:p>
     <w:p>
       <w:pPr>
         <w:pStyle w:val="a3"/>
         <w:spacing w:before="240" w:after="240"/>
-        <w:rPr>
-          <w:rFonts w:ascii="Times New Roman" w:eastAsia="Times New Roman" w:hAnsi="Times New Roman" w:cs="Times New Roman"/>
-          <w:color w:val="000000"/>
-          <w:sz w:val="28"/>
-          <w:szCs w:val="28"/>
+        <w:jc w:val="center"/>
+        <w:rPr>
+          <w:rFonts w:ascii="Times New Roman" w:eastAsia="Times New Roman" w:hAnsi="Times New Roman" w:cs="Times New Roman"/>
+          <w:sz w:val="24"/>
+          <w:szCs w:val="24"/>
           <w:lang w:val="ru-RU"/>
         </w:rPr>
       </w:pPr>
@@ -6889,40 +6860,75 @@
           <w:lang w:val="ru-RU"/>
         </w:rPr>
       </w:pPr>
-    </w:p>
-    <w:p>
-      <w:pPr>
-        <w:pStyle w:val="a3"/>
-        <w:spacing w:before="240" w:after="240"/>
-        <w:rPr>
-          <w:rFonts w:ascii="Times New Roman" w:eastAsia="Times New Roman" w:hAnsi="Times New Roman" w:cs="Times New Roman"/>
-          <w:b/>
-          <w:bCs/>
-          <w:sz w:val="24"/>
-          <w:szCs w:val="24"/>
-          <w:lang w:val="ru-RU"/>
-        </w:rPr>
-      </w:pPr>
-      <w:r>
-        <w:rPr>
-          <w:rFonts w:ascii="Times New Roman" w:eastAsia="Times New Roman" w:hAnsi="Times New Roman" w:cs="Times New Roman"/>
-          <w:color w:val="000000"/>
-          <w:sz w:val="28"/>
-          <w:szCs w:val="28"/>
-          <w:lang w:val="ru-RU"/>
-        </w:rPr>
-        <w:t xml:space="preserve"> </w:t>
-      </w:r>
-      <w:r>
-        <w:rPr>
-          <w:rFonts w:ascii="Times New Roman" w:eastAsia="Times New Roman" w:hAnsi="Times New Roman" w:cs="Times New Roman"/>
-          <w:b/>
-          <w:bCs/>
-          <w:sz w:val="24"/>
-          <w:szCs w:val="24"/>
-          <w:lang w:val="ru-RU"/>
-        </w:rPr>
-        <w:t>Примеры:</w:t>
+      <w:r>
+        <w:rPr>
+          <w:rFonts w:ascii="Times New Roman" w:eastAsia="Times New Roman" w:hAnsi="Times New Roman" w:cs="Times New Roman"/>
+          <w:color w:val="000000"/>
+          <w:sz w:val="28"/>
+          <w:szCs w:val="28"/>
+          <w:lang w:val="ru-RU"/>
+        </w:rPr>
+        <w:t xml:space="preserve">Если пользователь ввел корректную формулу, то программа выведет сообщение, является ли логическая формула </w:t>
+      </w:r>
+      <w:r>
+        <w:rPr>
+          <w:rFonts w:ascii="Times New Roman" w:eastAsia="Times New Roman" w:hAnsi="Times New Roman" w:cs="Times New Roman"/>
+          <w:color w:val="000000"/>
+          <w:sz w:val="28"/>
+          <w:szCs w:val="28"/>
+          <w:lang w:val="ru-RU"/>
+        </w:rPr>
+        <w:t>нейтральной</w:t>
+      </w:r>
+      <w:r>
+        <w:rPr>
+          <w:rFonts w:ascii="Times New Roman" w:eastAsia="Times New Roman" w:hAnsi="Times New Roman" w:cs="Times New Roman"/>
+          <w:color w:val="000000"/>
+          <w:sz w:val="28"/>
+          <w:szCs w:val="28"/>
+          <w:lang w:val="ru-RU"/>
+        </w:rPr>
+        <w:t xml:space="preserve"> или нет</w:t>
+      </w:r>
+      <w:r>
+        <w:rPr>
+          <w:rFonts w:ascii="Times New Roman" w:eastAsia="Times New Roman" w:hAnsi="Times New Roman" w:cs="Times New Roman"/>
+          <w:color w:val="000000"/>
+          <w:sz w:val="28"/>
+          <w:szCs w:val="28"/>
+          <w:lang w:val="ru-RU"/>
+        </w:rPr>
+        <w:t xml:space="preserve">, </w:t>
+      </w:r>
+      <w:r>
+        <w:rPr>
+          <w:rFonts w:ascii="Times New Roman" w:eastAsia="Times New Roman" w:hAnsi="Times New Roman" w:cs="Times New Roman"/>
+          <w:color w:val="000000"/>
+          <w:sz w:val="28"/>
+          <w:szCs w:val="28"/>
+          <w:lang w:val="ru-RU"/>
+        </w:rPr>
+        <w:t xml:space="preserve">после которого </w:t>
+      </w:r>
+      <w:r>
+        <w:rPr>
+          <w:rFonts w:ascii="Times New Roman" w:eastAsia="Times New Roman" w:hAnsi="Times New Roman" w:cs="Times New Roman"/>
+          <w:color w:val="000000"/>
+          <w:sz w:val="28"/>
+          <w:szCs w:val="28"/>
+          <w:lang w:val="ru-RU"/>
+        </w:rPr>
+        <w:t>спросит желает ли пользователь продолжить работу</w:t>
+      </w:r>
+      <w:r>
+        <w:rPr>
+          <w:rFonts w:ascii="Times New Roman" w:eastAsia="Times New Roman" w:hAnsi="Times New Roman" w:cs="Times New Roman"/>
+          <w:color w:val="000000"/>
+          <w:sz w:val="28"/>
+          <w:szCs w:val="28"/>
+          <w:lang w:val="ru-RU"/>
+        </w:rPr>
+        <w:t>:</w:t>
       </w:r>
     </w:p>
     <w:p>
@@ -6935,6 +6941,7 @@
           <w:color w:val="000000"/>
           <w:sz w:val="28"/>
           <w:szCs w:val="28"/>
+          <w:lang w:val="ru-RU"/>
         </w:rPr>
       </w:pPr>
       <w:r>
@@ -6947,10 +6954,10 @@
           <w:lang w:val="ru-RU"/>
         </w:rPr>
         <w:drawing>
-          <wp:inline distT="0" distB="0" distL="0" distR="0" wp14:anchorId="7A2E353A" wp14:editId="59BCFD83">
-            <wp:extent cx="2838846" cy="371527"/>
+          <wp:inline distT="0" distB="0" distL="0" distR="0" wp14:anchorId="6F65BAAA" wp14:editId="2CB7104F">
+            <wp:extent cx="2800741" cy="714475"/>
             <wp:effectExtent l="0" t="0" r="0" b="9525"/>
-            <wp:docPr id="38" name="Рисунок 38"/>
+            <wp:docPr id="37" name="Рисунок 37"/>
             <wp:cNvGraphicFramePr>
               <a:graphicFrameLocks xmlns:a="http://schemas.openxmlformats.org/drawingml/2006/main" noChangeAspect="1"/>
             </wp:cNvGraphicFramePr>
@@ -6970,7 +6977,7 @@
                   <pic:spPr>
                     <a:xfrm>
                       <a:off x="0" y="0"/>
-                      <a:ext cx="2838846" cy="371527"/>
+                      <a:ext cx="2800741" cy="714475"/>
                     </a:xfrm>
                     <a:prstGeom prst="rect">
                       <a:avLst/>
@@ -6985,6 +6992,124 @@
     </w:p>
     <w:p>
       <w:pPr>
+        <w:pStyle w:val="a3"/>
+        <w:spacing w:before="240" w:after="240"/>
+        <w:jc w:val="center"/>
+        <w:rPr>
+          <w:rFonts w:ascii="Times New Roman" w:eastAsia="Times New Roman" w:hAnsi="Times New Roman" w:cs="Times New Roman"/>
+          <w:sz w:val="24"/>
+          <w:szCs w:val="24"/>
+          <w:lang w:val="ru-RU"/>
+        </w:rPr>
+      </w:pPr>
+      <w:r>
+        <w:rPr>
+          <w:rFonts w:ascii="Times New Roman" w:eastAsia="Times New Roman" w:hAnsi="Times New Roman" w:cs="Times New Roman"/>
+          <w:sz w:val="24"/>
+          <w:szCs w:val="24"/>
+        </w:rPr>
+        <w:t>Рис</w:t>
+      </w:r>
+      <w:r>
+        <w:rPr>
+          <w:rFonts w:ascii="Times New Roman" w:eastAsia="Times New Roman" w:hAnsi="Times New Roman" w:cs="Times New Roman"/>
+          <w:sz w:val="24"/>
+          <w:szCs w:val="24"/>
+          <w:lang w:val="ru-RU"/>
+        </w:rPr>
+        <w:t xml:space="preserve"> </w:t>
+      </w:r>
+      <w:r>
+        <w:rPr>
+          <w:rFonts w:ascii="Times New Roman" w:eastAsia="Times New Roman" w:hAnsi="Times New Roman" w:cs="Times New Roman"/>
+          <w:sz w:val="24"/>
+          <w:szCs w:val="24"/>
+          <w:lang w:val="ru-RU"/>
+        </w:rPr>
+        <w:t>2</w:t>
+      </w:r>
+      <w:r>
+        <w:rPr>
+          <w:rFonts w:ascii="Times New Roman" w:eastAsia="Times New Roman" w:hAnsi="Times New Roman" w:cs="Times New Roman"/>
+          <w:sz w:val="24"/>
+          <w:szCs w:val="24"/>
+          <w:lang w:val="ru-RU"/>
+        </w:rPr>
+        <w:t>6</w:t>
+      </w:r>
+      <w:r>
+        <w:rPr>
+          <w:rFonts w:ascii="Times New Roman" w:eastAsia="Times New Roman" w:hAnsi="Times New Roman" w:cs="Times New Roman"/>
+          <w:sz w:val="24"/>
+          <w:szCs w:val="24"/>
+          <w:lang w:val="ru-RU"/>
+        </w:rPr>
+        <w:t>. Вывод сообщения результата проверки.</w:t>
+      </w:r>
+    </w:p>
+    <w:p>
+      <w:pPr>
+        <w:pStyle w:val="a3"/>
+        <w:spacing w:before="240" w:after="240"/>
+        <w:rPr>
+          <w:rFonts w:ascii="Times New Roman" w:eastAsia="Times New Roman" w:hAnsi="Times New Roman" w:cs="Times New Roman"/>
+          <w:color w:val="000000"/>
+          <w:sz w:val="28"/>
+          <w:szCs w:val="28"/>
+          <w:lang w:val="ru-RU"/>
+        </w:rPr>
+      </w:pPr>
+    </w:p>
+    <w:p>
+      <w:pPr>
+        <w:pStyle w:val="a3"/>
+        <w:spacing w:before="240" w:after="240"/>
+        <w:rPr>
+          <w:rFonts w:ascii="Times New Roman" w:eastAsia="Times New Roman" w:hAnsi="Times New Roman" w:cs="Times New Roman"/>
+          <w:color w:val="000000"/>
+          <w:sz w:val="28"/>
+          <w:szCs w:val="28"/>
+          <w:lang w:val="ru-RU"/>
+        </w:rPr>
+      </w:pPr>
+    </w:p>
+    <w:p>
+      <w:pPr>
+        <w:pStyle w:val="a3"/>
+        <w:spacing w:before="240" w:after="240"/>
+        <w:rPr>
+          <w:rFonts w:ascii="Times New Roman" w:eastAsia="Times New Roman" w:hAnsi="Times New Roman" w:cs="Times New Roman"/>
+          <w:b/>
+          <w:bCs/>
+          <w:sz w:val="24"/>
+          <w:szCs w:val="24"/>
+          <w:lang w:val="ru-RU"/>
+        </w:rPr>
+      </w:pPr>
+      <w:r>
+        <w:rPr>
+          <w:rFonts w:ascii="Times New Roman" w:eastAsia="Times New Roman" w:hAnsi="Times New Roman" w:cs="Times New Roman"/>
+          <w:color w:val="000000"/>
+          <w:sz w:val="28"/>
+          <w:szCs w:val="28"/>
+          <w:lang w:val="ru-RU"/>
+        </w:rPr>
+        <w:t xml:space="preserve"> </w:t>
+      </w:r>
+      <w:r>
+        <w:rPr>
+          <w:rFonts w:ascii="Times New Roman" w:eastAsia="Times New Roman" w:hAnsi="Times New Roman" w:cs="Times New Roman"/>
+          <w:b/>
+          <w:bCs/>
+          <w:sz w:val="24"/>
+          <w:szCs w:val="24"/>
+          <w:lang w:val="ru-RU"/>
+        </w:rPr>
+        <w:t>Примеры:</w:t>
+      </w:r>
+    </w:p>
+    <w:p>
+      <w:pPr>
         <w:spacing w:line="240" w:lineRule="auto"/>
         <w:ind w:firstLine="720"/>
         <w:jc w:val="center"/>
@@ -6993,61 +7118,6 @@
           <w:color w:val="000000"/>
           <w:sz w:val="28"/>
           <w:szCs w:val="28"/>
-          <w:lang w:val="ru-RU"/>
-        </w:rPr>
-      </w:pPr>
-      <w:r>
-        <w:rPr>
-          <w:rFonts w:ascii="Times New Roman" w:eastAsia="Times New Roman" w:hAnsi="Times New Roman" w:cs="Times New Roman"/>
-          <w:color w:val="000000"/>
-          <w:sz w:val="28"/>
-          <w:szCs w:val="28"/>
-          <w:lang w:val="ru-RU"/>
-        </w:rPr>
-        <w:t xml:space="preserve">Рис </w:t>
-      </w:r>
-      <w:r>
-        <w:rPr>
-          <w:rFonts w:ascii="Times New Roman" w:eastAsia="Times New Roman" w:hAnsi="Times New Roman" w:cs="Times New Roman"/>
-          <w:color w:val="000000"/>
-          <w:sz w:val="28"/>
-          <w:szCs w:val="28"/>
-          <w:lang w:val="ru-RU"/>
-        </w:rPr>
-        <w:t>2</w:t>
-      </w:r>
-      <w:r>
-        <w:rPr>
-          <w:rFonts w:ascii="Times New Roman" w:eastAsia="Times New Roman" w:hAnsi="Times New Roman" w:cs="Times New Roman"/>
-          <w:color w:val="000000"/>
-          <w:sz w:val="28"/>
-          <w:szCs w:val="28"/>
-          <w:lang w:val="en-US"/>
-        </w:rPr>
-        <w:t>7</w:t>
-      </w:r>
-      <w:r>
-        <w:rPr>
-          <w:rFonts w:ascii="Times New Roman" w:eastAsia="Times New Roman" w:hAnsi="Times New Roman" w:cs="Times New Roman"/>
-          <w:color w:val="000000"/>
-          <w:sz w:val="28"/>
-          <w:szCs w:val="28"/>
-          <w:lang w:val="ru-RU"/>
-        </w:rPr>
-        <w:t>. Пример 1</w:t>
-      </w:r>
-    </w:p>
-    <w:p>
-      <w:pPr>
-        <w:spacing w:line="240" w:lineRule="auto"/>
-        <w:ind w:firstLine="720"/>
-        <w:jc w:val="center"/>
-        <w:rPr>
-          <w:rFonts w:ascii="Times New Roman" w:eastAsia="Times New Roman" w:hAnsi="Times New Roman" w:cs="Times New Roman"/>
-          <w:color w:val="000000"/>
-          <w:sz w:val="28"/>
-          <w:szCs w:val="28"/>
-          <w:lang w:val="ru-RU"/>
         </w:rPr>
       </w:pPr>
       <w:r>
@@ -7060,10 +7130,10 @@
           <w:lang w:val="ru-RU"/>
         </w:rPr>
         <w:drawing>
-          <wp:inline distT="0" distB="0" distL="0" distR="0" wp14:anchorId="7FF1FAA1" wp14:editId="0128EAAD">
-            <wp:extent cx="2905530" cy="333422"/>
+          <wp:inline distT="0" distB="0" distL="0" distR="0" wp14:anchorId="7A2E353A" wp14:editId="59BCFD83">
+            <wp:extent cx="2838846" cy="371527"/>
             <wp:effectExtent l="0" t="0" r="0" b="9525"/>
-            <wp:docPr id="40" name="Рисунок 40"/>
+            <wp:docPr id="38" name="Рисунок 38"/>
             <wp:cNvGraphicFramePr>
               <a:graphicFrameLocks xmlns:a="http://schemas.openxmlformats.org/drawingml/2006/main" noChangeAspect="1"/>
             </wp:cNvGraphicFramePr>
@@ -7083,7 +7153,7 @@
                   <pic:spPr>
                     <a:xfrm>
                       <a:off x="0" y="0"/>
-                      <a:ext cx="2905530" cy="333422"/>
+                      <a:ext cx="2838846" cy="371527"/>
                     </a:xfrm>
                     <a:prstGeom prst="rect">
                       <a:avLst/>
@@ -7137,17 +7207,17 @@
           <w:szCs w:val="28"/>
           <w:lang w:val="en-US"/>
         </w:rPr>
-        <w:t>8</w:t>
-      </w:r>
-      <w:r>
-        <w:rPr>
-          <w:rFonts w:ascii="Times New Roman" w:eastAsia="Times New Roman" w:hAnsi="Times New Roman" w:cs="Times New Roman"/>
-          <w:color w:val="000000"/>
-          <w:sz w:val="28"/>
-          <w:szCs w:val="28"/>
-          <w:lang w:val="ru-RU"/>
-        </w:rPr>
-        <w:t>. Пример 2</w:t>
+        <w:t>7</w:t>
+      </w:r>
+      <w:r>
+        <w:rPr>
+          <w:rFonts w:ascii="Times New Roman" w:eastAsia="Times New Roman" w:hAnsi="Times New Roman" w:cs="Times New Roman"/>
+          <w:color w:val="000000"/>
+          <w:sz w:val="28"/>
+          <w:szCs w:val="28"/>
+          <w:lang w:val="ru-RU"/>
+        </w:rPr>
+        <w:t>. Пример 1</w:t>
       </w:r>
     </w:p>
     <w:p>
@@ -7173,10 +7243,10 @@
           <w:lang w:val="ru-RU"/>
         </w:rPr>
         <w:drawing>
-          <wp:inline distT="0" distB="0" distL="0" distR="0" wp14:anchorId="445B3761" wp14:editId="7A686724">
-            <wp:extent cx="2648320" cy="485843"/>
+          <wp:inline distT="0" distB="0" distL="0" distR="0" wp14:anchorId="7FF1FAA1" wp14:editId="0128EAAD">
+            <wp:extent cx="2905530" cy="333422"/>
             <wp:effectExtent l="0" t="0" r="0" b="9525"/>
-            <wp:docPr id="41" name="Рисунок 41"/>
+            <wp:docPr id="40" name="Рисунок 40"/>
             <wp:cNvGraphicFramePr>
               <a:graphicFrameLocks xmlns:a="http://schemas.openxmlformats.org/drawingml/2006/main" noChangeAspect="1"/>
             </wp:cNvGraphicFramePr>
@@ -7196,7 +7266,7 @@
                   <pic:spPr>
                     <a:xfrm>
                       <a:off x="0" y="0"/>
-                      <a:ext cx="2648320" cy="485843"/>
+                      <a:ext cx="2905530" cy="333422"/>
                     </a:xfrm>
                     <a:prstGeom prst="rect">
                       <a:avLst/>
@@ -7250,17 +7320,17 @@
           <w:szCs w:val="28"/>
           <w:lang w:val="en-US"/>
         </w:rPr>
-        <w:t>9</w:t>
-      </w:r>
-      <w:r>
-        <w:rPr>
-          <w:rFonts w:ascii="Times New Roman" w:eastAsia="Times New Roman" w:hAnsi="Times New Roman" w:cs="Times New Roman"/>
-          <w:color w:val="000000"/>
-          <w:sz w:val="28"/>
-          <w:szCs w:val="28"/>
-          <w:lang w:val="ru-RU"/>
-        </w:rPr>
-        <w:t>. Пример 3</w:t>
+        <w:t>8</w:t>
+      </w:r>
+      <w:r>
+        <w:rPr>
+          <w:rFonts w:ascii="Times New Roman" w:eastAsia="Times New Roman" w:hAnsi="Times New Roman" w:cs="Times New Roman"/>
+          <w:color w:val="000000"/>
+          <w:sz w:val="28"/>
+          <w:szCs w:val="28"/>
+          <w:lang w:val="ru-RU"/>
+        </w:rPr>
+        <w:t>. Пример 2</w:t>
       </w:r>
     </w:p>
     <w:p>
@@ -7286,10 +7356,10 @@
           <w:lang w:val="ru-RU"/>
         </w:rPr>
         <w:drawing>
-          <wp:inline distT="0" distB="0" distL="0" distR="0" wp14:anchorId="67CD5337" wp14:editId="4AFE58F8">
-            <wp:extent cx="3248478" cy="743054"/>
-            <wp:effectExtent l="0" t="0" r="0" b="0"/>
-            <wp:docPr id="42" name="Рисунок 42"/>
+          <wp:inline distT="0" distB="0" distL="0" distR="0" wp14:anchorId="445B3761" wp14:editId="7A686724">
+            <wp:extent cx="2648320" cy="485843"/>
+            <wp:effectExtent l="0" t="0" r="0" b="9525"/>
+            <wp:docPr id="41" name="Рисунок 41"/>
             <wp:cNvGraphicFramePr>
               <a:graphicFrameLocks xmlns:a="http://schemas.openxmlformats.org/drawingml/2006/main" noChangeAspect="1"/>
             </wp:cNvGraphicFramePr>
@@ -7309,7 +7379,7 @@
                   <pic:spPr>
                     <a:xfrm>
                       <a:off x="0" y="0"/>
-                      <a:ext cx="3248478" cy="743054"/>
+                      <a:ext cx="2648320" cy="485843"/>
                     </a:xfrm>
                     <a:prstGeom prst="rect">
                       <a:avLst/>
@@ -7351,19 +7421,29 @@
           <w:color w:val="000000"/>
           <w:sz w:val="28"/>
           <w:szCs w:val="28"/>
-          <w:lang w:val="en-US"/>
-        </w:rPr>
-        <w:t>30</w:t>
-      </w:r>
-      <w:r>
-        <w:rPr>
-          <w:rFonts w:ascii="Times New Roman" w:eastAsia="Times New Roman" w:hAnsi="Times New Roman" w:cs="Times New Roman"/>
-          <w:color w:val="000000"/>
-          <w:sz w:val="28"/>
-          <w:szCs w:val="28"/>
-          <w:lang w:val="ru-RU"/>
-        </w:rPr>
-        <w:t>. Пример 4</w:t>
+          <w:lang w:val="ru-RU"/>
+        </w:rPr>
+        <w:t>2</w:t>
+      </w:r>
+      <w:r>
+        <w:rPr>
+          <w:rFonts w:ascii="Times New Roman" w:eastAsia="Times New Roman" w:hAnsi="Times New Roman" w:cs="Times New Roman"/>
+          <w:color w:val="000000"/>
+          <w:sz w:val="28"/>
+          <w:szCs w:val="28"/>
+          <w:lang w:val="en-US"/>
+        </w:rPr>
+        <w:t>9</w:t>
+      </w:r>
+      <w:r>
+        <w:rPr>
+          <w:rFonts w:ascii="Times New Roman" w:eastAsia="Times New Roman" w:hAnsi="Times New Roman" w:cs="Times New Roman"/>
+          <w:color w:val="000000"/>
+          <w:sz w:val="28"/>
+          <w:szCs w:val="28"/>
+          <w:lang w:val="ru-RU"/>
+        </w:rPr>
+        <w:t>. Пример 3</w:t>
       </w:r>
     </w:p>
     <w:p>
@@ -7376,10 +7456,9 @@
           <w:color w:val="000000"/>
           <w:sz w:val="28"/>
           <w:szCs w:val="28"/>
-        </w:rPr>
-      </w:pPr>
-      <w:bookmarkStart w:id="0" w:name="_GoBack"/>
-      <w:bookmarkEnd w:id="0"/>
+          <w:lang w:val="ru-RU"/>
+        </w:rPr>
+      </w:pPr>
       <w:r>
         <w:rPr>
           <w:rFonts w:ascii="Times New Roman" w:eastAsia="Times New Roman" w:hAnsi="Times New Roman" w:cs="Times New Roman"/>
@@ -7390,10 +7469,10 @@
           <w:lang w:val="ru-RU"/>
         </w:rPr>
         <w:drawing>
-          <wp:inline distT="0" distB="0" distL="0" distR="0" wp14:anchorId="156D7078" wp14:editId="22806883">
-            <wp:extent cx="2934109" cy="800212"/>
+          <wp:inline distT="0" distB="0" distL="0" distR="0" wp14:anchorId="67CD5337" wp14:editId="4AFE58F8">
+            <wp:extent cx="3248478" cy="743054"/>
             <wp:effectExtent l="0" t="0" r="0" b="0"/>
-            <wp:docPr id="44" name="Рисунок 44"/>
+            <wp:docPr id="42" name="Рисунок 42"/>
             <wp:cNvGraphicFramePr>
               <a:graphicFrameLocks xmlns:a="http://schemas.openxmlformats.org/drawingml/2006/main" noChangeAspect="1"/>
             </wp:cNvGraphicFramePr>
@@ -7413,7 +7492,7 @@
                   <pic:spPr>
                     <a:xfrm>
                       <a:off x="0" y="0"/>
-                      <a:ext cx="2934109" cy="800212"/>
+                      <a:ext cx="3248478" cy="743054"/>
                     </a:xfrm>
                     <a:prstGeom prst="rect">
                       <a:avLst/>
@@ -7447,27 +7526,27 @@
           <w:szCs w:val="28"/>
           <w:lang w:val="ru-RU"/>
         </w:rPr>
-        <w:t>Рис 3</w:t>
-      </w:r>
-      <w:r>
-        <w:rPr>
-          <w:rFonts w:ascii="Times New Roman" w:eastAsia="Times New Roman" w:hAnsi="Times New Roman" w:cs="Times New Roman"/>
-          <w:color w:val="000000"/>
-          <w:sz w:val="28"/>
-          <w:szCs w:val="28"/>
-          <w:lang w:val="en-US"/>
-        </w:rPr>
-        <w:t>1</w:t>
-      </w:r>
-      <w:r>
-        <w:rPr>
-          <w:rFonts w:ascii="Times New Roman" w:eastAsia="Times New Roman" w:hAnsi="Times New Roman" w:cs="Times New Roman"/>
-          <w:color w:val="000000"/>
-          <w:sz w:val="28"/>
-          <w:szCs w:val="28"/>
-          <w:lang w:val="ru-RU"/>
-        </w:rPr>
-        <w:t>. Пример 5</w:t>
+        <w:t xml:space="preserve">Рис </w:t>
+      </w:r>
+      <w:r>
+        <w:rPr>
+          <w:rFonts w:ascii="Times New Roman" w:eastAsia="Times New Roman" w:hAnsi="Times New Roman" w:cs="Times New Roman"/>
+          <w:color w:val="000000"/>
+          <w:sz w:val="28"/>
+          <w:szCs w:val="28"/>
+          <w:lang w:val="en-US"/>
+        </w:rPr>
+        <w:t>30</w:t>
+      </w:r>
+      <w:r>
+        <w:rPr>
+          <w:rFonts w:ascii="Times New Roman" w:eastAsia="Times New Roman" w:hAnsi="Times New Roman" w:cs="Times New Roman"/>
+          <w:color w:val="000000"/>
+          <w:sz w:val="28"/>
+          <w:szCs w:val="28"/>
+          <w:lang w:val="ru-RU"/>
+        </w:rPr>
+        <w:t>. Пример 4</w:t>
       </w:r>
     </w:p>
     <w:p>
@@ -7480,35 +7559,6 @@
           <w:color w:val="000000"/>
           <w:sz w:val="28"/>
           <w:szCs w:val="28"/>
-          <w:lang w:val="ru-RU"/>
-        </w:rPr>
-      </w:pPr>
-    </w:p>
-    <w:p>
-      <w:pPr>
-        <w:spacing w:line="240" w:lineRule="auto"/>
-        <w:ind w:firstLine="720"/>
-        <w:jc w:val="center"/>
-        <w:rPr>
-          <w:rFonts w:ascii="Times New Roman" w:eastAsia="Times New Roman" w:hAnsi="Times New Roman" w:cs="Times New Roman"/>
-          <w:color w:val="000000"/>
-          <w:sz w:val="28"/>
-          <w:szCs w:val="28"/>
-          <w:lang w:val="ru-RU"/>
-        </w:rPr>
-      </w:pPr>
-    </w:p>
-    <w:p>
-      <w:pPr>
-        <w:spacing w:line="240" w:lineRule="auto"/>
-        <w:ind w:left="-284" w:firstLine="720"/>
-        <w:jc w:val="center"/>
-        <w:rPr>
-          <w:rFonts w:ascii="Times New Roman" w:eastAsia="Times New Roman" w:hAnsi="Times New Roman" w:cs="Times New Roman"/>
-          <w:color w:val="000000"/>
-          <w:sz w:val="28"/>
-          <w:szCs w:val="28"/>
-          <w:lang w:val="ru-RU"/>
         </w:rPr>
       </w:pPr>
       <w:r>
@@ -7521,10 +7571,10 @@
           <w:lang w:val="ru-RU"/>
         </w:rPr>
         <w:drawing>
-          <wp:inline distT="0" distB="0" distL="0" distR="0" wp14:anchorId="33C87062" wp14:editId="687CEC72">
-            <wp:extent cx="6647815" cy="302895"/>
-            <wp:effectExtent l="0" t="0" r="635" b="1905"/>
-            <wp:docPr id="39" name="Рисунок 39"/>
+          <wp:inline distT="0" distB="0" distL="0" distR="0" wp14:anchorId="156D7078" wp14:editId="22806883">
+            <wp:extent cx="2934109" cy="800212"/>
+            <wp:effectExtent l="0" t="0" r="0" b="0"/>
+            <wp:docPr id="44" name="Рисунок 44"/>
             <wp:cNvGraphicFramePr>
               <a:graphicFrameLocks xmlns:a="http://schemas.openxmlformats.org/drawingml/2006/main" noChangeAspect="1"/>
             </wp:cNvGraphicFramePr>
@@ -7544,7 +7594,7 @@
                   <pic:spPr>
                     <a:xfrm>
                       <a:off x="0" y="0"/>
-                      <a:ext cx="6647815" cy="302895"/>
+                      <a:ext cx="2934109" cy="800212"/>
                     </a:xfrm>
                     <a:prstGeom prst="rect">
                       <a:avLst/>
@@ -7588,18 +7638,46 @@
           <w:szCs w:val="28"/>
           <w:lang w:val="en-US"/>
         </w:rPr>
-        <w:t>2</w:t>
-      </w:r>
-      <w:r>
-        <w:rPr>
-          <w:rFonts w:ascii="Times New Roman" w:eastAsia="Times New Roman" w:hAnsi="Times New Roman" w:cs="Times New Roman"/>
-          <w:color w:val="000000"/>
-          <w:sz w:val="28"/>
-          <w:szCs w:val="28"/>
-          <w:lang w:val="ru-RU"/>
-        </w:rPr>
-        <w:t>. Пример 6</w:t>
-      </w:r>
+        <w:t>1</w:t>
+      </w:r>
+      <w:r>
+        <w:rPr>
+          <w:rFonts w:ascii="Times New Roman" w:eastAsia="Times New Roman" w:hAnsi="Times New Roman" w:cs="Times New Roman"/>
+          <w:color w:val="000000"/>
+          <w:sz w:val="28"/>
+          <w:szCs w:val="28"/>
+          <w:lang w:val="ru-RU"/>
+        </w:rPr>
+        <w:t>. Пример 5</w:t>
+      </w:r>
+    </w:p>
+    <w:p>
+      <w:pPr>
+        <w:spacing w:line="240" w:lineRule="auto"/>
+        <w:ind w:firstLine="720"/>
+        <w:jc w:val="center"/>
+        <w:rPr>
+          <w:rFonts w:ascii="Times New Roman" w:eastAsia="Times New Roman" w:hAnsi="Times New Roman" w:cs="Times New Roman"/>
+          <w:color w:val="000000"/>
+          <w:sz w:val="28"/>
+          <w:szCs w:val="28"/>
+          <w:lang w:val="ru-RU"/>
+        </w:rPr>
+      </w:pPr>
+    </w:p>
+    <w:p>
+      <w:pPr>
+        <w:spacing w:line="240" w:lineRule="auto"/>
+        <w:ind w:firstLine="720"/>
+        <w:jc w:val="center"/>
+        <w:rPr>
+          <w:rFonts w:ascii="Times New Roman" w:eastAsia="Times New Roman" w:hAnsi="Times New Roman" w:cs="Times New Roman"/>
+          <w:color w:val="000000"/>
+          <w:sz w:val="28"/>
+          <w:szCs w:val="28"/>
+          <w:lang w:val="ru-RU"/>
+        </w:rPr>
+      </w:pPr>
     </w:p>
     <w:p>
       <w:pPr>
@@ -7624,10 +7702,10 @@
           <w:lang w:val="ru-RU"/>
         </w:rPr>
         <w:drawing>
-          <wp:inline distT="0" distB="0" distL="0" distR="0" wp14:anchorId="768DE07B" wp14:editId="46D6C8B3">
-            <wp:extent cx="6647815" cy="440055"/>
-            <wp:effectExtent l="0" t="0" r="635" b="0"/>
-            <wp:docPr id="52" name="Рисунок 52"/>
+          <wp:inline distT="0" distB="0" distL="0" distR="0" wp14:anchorId="33C87062" wp14:editId="687CEC72">
+            <wp:extent cx="6647815" cy="302895"/>
+            <wp:effectExtent l="0" t="0" r="635" b="1905"/>
+            <wp:docPr id="39" name="Рисунок 39"/>
             <wp:cNvGraphicFramePr>
               <a:graphicFrameLocks xmlns:a="http://schemas.openxmlformats.org/drawingml/2006/main" noChangeAspect="1"/>
             </wp:cNvGraphicFramePr>
@@ -7647,7 +7725,7 @@
                   <pic:spPr>
                     <a:xfrm>
                       <a:off x="0" y="0"/>
-                      <a:ext cx="6647815" cy="440055"/>
+                      <a:ext cx="6647815" cy="302895"/>
                     </a:xfrm>
                     <a:prstGeom prst="rect">
                       <a:avLst/>
@@ -7659,6 +7737,20 @@
           </wp:inline>
         </w:drawing>
       </w:r>
+    </w:p>
+    <w:p>
+      <w:pPr>
+        <w:spacing w:line="240" w:lineRule="auto"/>
+        <w:ind w:firstLine="720"/>
+        <w:jc w:val="center"/>
+        <w:rPr>
+          <w:rFonts w:ascii="Times New Roman" w:eastAsia="Times New Roman" w:hAnsi="Times New Roman" w:cs="Times New Roman"/>
+          <w:color w:val="000000"/>
+          <w:sz w:val="28"/>
+          <w:szCs w:val="28"/>
+          <w:lang w:val="ru-RU"/>
+        </w:rPr>
+      </w:pPr>
       <w:r>
         <w:rPr>
           <w:rFonts w:ascii="Times New Roman" w:eastAsia="Times New Roman" w:hAnsi="Times New Roman" w:cs="Times New Roman"/>
@@ -7677,17 +7769,17 @@
           <w:szCs w:val="28"/>
           <w:lang w:val="en-US"/>
         </w:rPr>
-        <w:t>3</w:t>
-      </w:r>
-      <w:r>
-        <w:rPr>
-          <w:rFonts w:ascii="Times New Roman" w:eastAsia="Times New Roman" w:hAnsi="Times New Roman" w:cs="Times New Roman"/>
-          <w:color w:val="000000"/>
-          <w:sz w:val="28"/>
-          <w:szCs w:val="28"/>
-          <w:lang w:val="ru-RU"/>
-        </w:rPr>
-        <w:t>. Пример 7</w:t>
+        <w:t>2</w:t>
+      </w:r>
+      <w:r>
+        <w:rPr>
+          <w:rFonts w:ascii="Times New Roman" w:eastAsia="Times New Roman" w:hAnsi="Times New Roman" w:cs="Times New Roman"/>
+          <w:color w:val="000000"/>
+          <w:sz w:val="28"/>
+          <w:szCs w:val="28"/>
+          <w:lang w:val="ru-RU"/>
+        </w:rPr>
+        <w:t>. Пример 6</w:t>
       </w:r>
     </w:p>
     <w:p>
@@ -7713,10 +7805,10 @@
           <w:lang w:val="ru-RU"/>
         </w:rPr>
         <w:drawing>
-          <wp:inline distT="0" distB="0" distL="0" distR="0" wp14:anchorId="36FD91F1" wp14:editId="237FBFBB">
-            <wp:extent cx="6647815" cy="540385"/>
+          <wp:inline distT="0" distB="0" distL="0" distR="0" wp14:anchorId="768DE07B" wp14:editId="46D6C8B3">
+            <wp:extent cx="6647815" cy="440055"/>
             <wp:effectExtent l="0" t="0" r="635" b="0"/>
-            <wp:docPr id="53" name="Рисунок 53"/>
+            <wp:docPr id="52" name="Рисунок 52"/>
             <wp:cNvGraphicFramePr>
               <a:graphicFrameLocks xmlns:a="http://schemas.openxmlformats.org/drawingml/2006/main" noChangeAspect="1"/>
             </wp:cNvGraphicFramePr>
@@ -7736,7 +7828,7 @@
                   <pic:spPr>
                     <a:xfrm>
                       <a:off x="0" y="0"/>
-                      <a:ext cx="6647815" cy="540385"/>
+                      <a:ext cx="6647815" cy="440055"/>
                     </a:xfrm>
                     <a:prstGeom prst="rect">
                       <a:avLst/>
@@ -7748,11 +7840,41 @@
           </wp:inline>
         </w:drawing>
       </w:r>
+      <w:r>
+        <w:rPr>
+          <w:rFonts w:ascii="Times New Roman" w:eastAsia="Times New Roman" w:hAnsi="Times New Roman" w:cs="Times New Roman"/>
+          <w:color w:val="000000"/>
+          <w:sz w:val="28"/>
+          <w:szCs w:val="28"/>
+          <w:lang w:val="ru-RU"/>
+        </w:rPr>
+        <w:t>Рис 3</w:t>
+      </w:r>
+      <w:r>
+        <w:rPr>
+          <w:rFonts w:ascii="Times New Roman" w:eastAsia="Times New Roman" w:hAnsi="Times New Roman" w:cs="Times New Roman"/>
+          <w:color w:val="000000"/>
+          <w:sz w:val="28"/>
+          <w:szCs w:val="28"/>
+          <w:lang w:val="en-US"/>
+        </w:rPr>
+        <w:t>3</w:t>
+      </w:r>
+      <w:r>
+        <w:rPr>
+          <w:rFonts w:ascii="Times New Roman" w:eastAsia="Times New Roman" w:hAnsi="Times New Roman" w:cs="Times New Roman"/>
+          <w:color w:val="000000"/>
+          <w:sz w:val="28"/>
+          <w:szCs w:val="28"/>
+          <w:lang w:val="ru-RU"/>
+        </w:rPr>
+        <w:t>. Пример 7</w:t>
+      </w:r>
     </w:p>
     <w:p>
       <w:pPr>
         <w:spacing w:line="240" w:lineRule="auto"/>
-        <w:ind w:left="426"/>
+        <w:ind w:left="-284" w:firstLine="720"/>
         <w:jc w:val="center"/>
         <w:rPr>
           <w:rFonts w:ascii="Times New Roman" w:eastAsia="Times New Roman" w:hAnsi="Times New Roman" w:cs="Times New Roman"/>
@@ -7765,46 +7887,6 @@
       <w:r>
         <w:rPr>
           <w:rFonts w:ascii="Times New Roman" w:eastAsia="Times New Roman" w:hAnsi="Times New Roman" w:cs="Times New Roman"/>
-          <w:color w:val="000000"/>
-          <w:sz w:val="28"/>
-          <w:szCs w:val="28"/>
-          <w:lang w:val="ru-RU"/>
-        </w:rPr>
-        <w:t xml:space="preserve">Рис </w:t>
-      </w:r>
-      <w:r>
-        <w:rPr>
-          <w:rFonts w:ascii="Times New Roman" w:eastAsia="Times New Roman" w:hAnsi="Times New Roman" w:cs="Times New Roman"/>
-          <w:color w:val="000000"/>
-          <w:sz w:val="28"/>
-          <w:szCs w:val="28"/>
-          <w:lang w:val="ru-RU"/>
-        </w:rPr>
-        <w:t>3</w:t>
-      </w:r>
-      <w:r>
-        <w:rPr>
-          <w:rFonts w:ascii="Times New Roman" w:eastAsia="Times New Roman" w:hAnsi="Times New Roman" w:cs="Times New Roman"/>
-          <w:color w:val="000000"/>
-          <w:sz w:val="28"/>
-          <w:szCs w:val="28"/>
-          <w:lang w:val="ru-RU"/>
-        </w:rPr>
-        <w:t>4</w:t>
-      </w:r>
-      <w:r>
-        <w:rPr>
-          <w:rFonts w:ascii="Times New Roman" w:eastAsia="Times New Roman" w:hAnsi="Times New Roman" w:cs="Times New Roman"/>
-          <w:color w:val="000000"/>
-          <w:sz w:val="28"/>
-          <w:szCs w:val="28"/>
-          <w:lang w:val="ru-RU"/>
-        </w:rPr>
-        <w:t>. Пример 8</w:t>
-      </w:r>
-      <w:r>
-        <w:rPr>
-          <w:rFonts w:ascii="Times New Roman" w:eastAsia="Times New Roman" w:hAnsi="Times New Roman" w:cs="Times New Roman"/>
           <w:noProof/>
           <w:color w:val="000000"/>
           <w:sz w:val="28"/>
@@ -7812,10 +7894,10 @@
           <w:lang w:val="ru-RU"/>
         </w:rPr>
         <w:drawing>
-          <wp:inline distT="0" distB="0" distL="0" distR="0" wp14:anchorId="5E22E5E1" wp14:editId="00447BDA">
-            <wp:extent cx="6647815" cy="593725"/>
-            <wp:effectExtent l="0" t="0" r="635" b="0"/>
-            <wp:docPr id="54" name="Рисунок 54"/>
+          <wp:inline distT="0" distB="0" distL="0" distR="0" wp14:anchorId="36FD91F1" wp14:editId="3A5AB574">
+            <wp:extent cx="6647815" cy="540385"/>
+            <wp:effectExtent l="0" t="0" r="0" b="2540"/>
+            <wp:docPr id="53" name="Рисунок 53"/>
             <wp:cNvGraphicFramePr>
               <a:graphicFrameLocks xmlns:a="http://schemas.openxmlformats.org/drawingml/2006/main" noChangeAspect="1"/>
             </wp:cNvGraphicFramePr>
@@ -7835,6 +7917,105 @@
                   <pic:spPr>
                     <a:xfrm>
                       <a:off x="0" y="0"/>
+                      <a:ext cx="6647815" cy="540385"/>
+                    </a:xfrm>
+                    <a:prstGeom prst="rect">
+                      <a:avLst/>
+                    </a:prstGeom>
+                  </pic:spPr>
+                </pic:pic>
+              </a:graphicData>
+            </a:graphic>
+          </wp:inline>
+        </w:drawing>
+      </w:r>
+    </w:p>
+    <w:p>
+      <w:pPr>
+        <w:spacing w:line="240" w:lineRule="auto"/>
+        <w:ind w:left="426"/>
+        <w:jc w:val="center"/>
+        <w:rPr>
+          <w:rFonts w:ascii="Times New Roman" w:eastAsia="Times New Roman" w:hAnsi="Times New Roman" w:cs="Times New Roman"/>
+          <w:color w:val="000000"/>
+          <w:sz w:val="28"/>
+          <w:szCs w:val="28"/>
+          <w:lang w:val="ru-RU"/>
+        </w:rPr>
+      </w:pPr>
+      <w:r>
+        <w:rPr>
+          <w:rFonts w:ascii="Times New Roman" w:eastAsia="Times New Roman" w:hAnsi="Times New Roman" w:cs="Times New Roman"/>
+          <w:color w:val="000000"/>
+          <w:sz w:val="28"/>
+          <w:szCs w:val="28"/>
+          <w:lang w:val="ru-RU"/>
+        </w:rPr>
+        <w:t xml:space="preserve">Рис </w:t>
+      </w:r>
+      <w:r>
+        <w:rPr>
+          <w:rFonts w:ascii="Times New Roman" w:eastAsia="Times New Roman" w:hAnsi="Times New Roman" w:cs="Times New Roman"/>
+          <w:color w:val="000000"/>
+          <w:sz w:val="28"/>
+          <w:szCs w:val="28"/>
+          <w:lang w:val="ru-RU"/>
+        </w:rPr>
+        <w:t>3</w:t>
+      </w:r>
+      <w:r>
+        <w:rPr>
+          <w:rFonts w:ascii="Times New Roman" w:eastAsia="Times New Roman" w:hAnsi="Times New Roman" w:cs="Times New Roman"/>
+          <w:color w:val="000000"/>
+          <w:sz w:val="28"/>
+          <w:szCs w:val="28"/>
+          <w:lang w:val="ru-RU"/>
+        </w:rPr>
+        <w:t>4</w:t>
+      </w:r>
+      <w:r>
+        <w:rPr>
+          <w:rFonts w:ascii="Times New Roman" w:eastAsia="Times New Roman" w:hAnsi="Times New Roman" w:cs="Times New Roman"/>
+          <w:color w:val="000000"/>
+          <w:sz w:val="28"/>
+          <w:szCs w:val="28"/>
+          <w:lang w:val="ru-RU"/>
+        </w:rPr>
+        <w:t>. Пример 8</w:t>
+      </w:r>
+      <w:r>
+        <w:rPr>
+          <w:rFonts w:ascii="Times New Roman" w:eastAsia="Times New Roman" w:hAnsi="Times New Roman" w:cs="Times New Roman"/>
+          <w:noProof/>
+          <w:color w:val="000000"/>
+          <w:sz w:val="28"/>
+          <w:szCs w:val="28"/>
+          <w:lang w:val="ru-RU"/>
+        </w:rPr>
+        <w:drawing>
+          <wp:inline distT="0" distB="0" distL="0" distR="0" wp14:anchorId="5E22E5E1" wp14:editId="00447BDA">
+            <wp:extent cx="6647815" cy="593725"/>
+            <wp:effectExtent l="0" t="0" r="635" b="0"/>
+            <wp:docPr id="54" name="Рисунок 54"/>
+            <wp:cNvGraphicFramePr>
+              <a:graphicFrameLocks xmlns:a="http://schemas.openxmlformats.org/drawingml/2006/main" noChangeAspect="1"/>
+            </wp:cNvGraphicFramePr>
+            <a:graphic xmlns:a="http://schemas.openxmlformats.org/drawingml/2006/main">
+              <a:graphicData uri="http://schemas.openxmlformats.org/drawingml/2006/picture">
+                <pic:pic xmlns:pic="http://schemas.openxmlformats.org/drawingml/2006/picture">
+                  <pic:nvPicPr>
+                    <pic:cNvPr id="1" name=""/>
+                    <pic:cNvPicPr/>
+                  </pic:nvPicPr>
+                  <pic:blipFill>
+                    <a:blip r:embed="rId43"/>
+                    <a:stretch>
+                      <a:fillRect/>
+                    </a:stretch>
+                  </pic:blipFill>
+                  <pic:spPr>
+                    <a:xfrm>
+                      <a:off x="0" y="0"/>
                       <a:ext cx="6647815" cy="593725"/>
                     </a:xfrm>
                     <a:prstGeom prst="rect">
@@ -7940,7 +8121,7 @@
                     <pic:cNvPicPr/>
                   </pic:nvPicPr>
                   <pic:blipFill>
-                    <a:blip r:embed="rId43"/>
+                    <a:blip r:embed="rId44"/>
                     <a:stretch>
                       <a:fillRect/>
                     </a:stretch>
@@ -9351,7 +9532,7 @@
 </file>
 
 <file path=customXml/itemProps1.xml><?xml version="1.0" encoding="utf-8"?>
-<ds:datastoreItem xmlns:ds="http://schemas.openxmlformats.org/officeDocument/2006/customXml" ds:itemID="{2FBEE0B3-1908-4023-8D6B-94F04430933D}">
+<ds:datastoreItem xmlns:ds="http://schemas.openxmlformats.org/officeDocument/2006/customXml" ds:itemID="{5B6A2C9C-71D7-455A-A17A-023217B0CA8F}">
   <ds:schemaRefs>
     <ds:schemaRef ds:uri="http://schemas.openxmlformats.org/officeDocument/2006/bibliography"/>
   </ds:schemaRefs>

</xml_diff>